<commit_message>
Documento 1.1 y mensajes de error
</commit_message>
<xml_diff>
--- a/Parcial 1 Laboratorio.docx
+++ b/Parcial 1 Laboratorio.docx
@@ -34,9 +34,9 @@
     </w:p>
     <w:p>
       <w:pPr>
-        <w:jc w:val="center"/>
-        <w:rPr>
-          <w:rFonts w:ascii="Arial" w:hAnsi="Arial" w:cs="Arial"/>
+        <w:rPr>
+          <w:rFonts w:ascii="Arial" w:hAnsi="Arial" w:cs="Arial"/>
+          <w:color w:val="595959" w:themeColor="text1" w:themeTint="A6"/>
           <w:sz w:val="28"/>
           <w:szCs w:val="28"/>
         </w:rPr>
@@ -44,6 +44,7 @@
       <w:r>
         <w:rPr>
           <w:rFonts w:ascii="Arial" w:hAnsi="Arial" w:cs="Arial"/>
+          <w:color w:val="595959" w:themeColor="text1" w:themeTint="A6"/>
           <w:sz w:val="28"/>
           <w:szCs w:val="28"/>
         </w:rPr>
@@ -62,18 +63,47 @@
     </w:p>
     <w:p>
       <w:pPr>
-        <w:jc w:val="center"/>
-        <w:rPr>
-          <w:rFonts w:ascii="Arial" w:hAnsi="Arial" w:cs="Arial"/>
-          <w:sz w:val="52"/>
-          <w:szCs w:val="52"/>
-        </w:rPr>
-      </w:pPr>
-      <w:r>
-        <w:rPr>
-          <w:rFonts w:ascii="Arial" w:hAnsi="Arial" w:cs="Arial"/>
-          <w:sz w:val="52"/>
-          <w:szCs w:val="52"/>
+        <w:rPr>
+          <w:rFonts w:ascii="Arial" w:hAnsi="Arial" w:cs="Arial"/>
+          <w:b/>
+          <w:color w:val="A5A5A5" w:themeColor="accent3"/>
+          <w:sz w:val="56"/>
+          <w:szCs w:val="56"/>
+          <w14:textOutline w14:w="0" w14:cap="flat" w14:cmpd="sng" w14:algn="ctr">
+            <w14:noFill/>
+            <w14:prstDash w14:val="solid"/>
+            <w14:round/>
+          </w14:textOutline>
+          <w14:props3d w14:extrusionH="57150" w14:contourW="0" w14:prstMaterial="matte">
+            <w14:bevelT w14:w="63500" w14:h="12700" w14:prst="angle"/>
+            <w14:contourClr>
+              <w14:schemeClr w14:val="bg1">
+                <w14:lumMod w14:val="65000"/>
+              </w14:schemeClr>
+            </w14:contourClr>
+          </w14:props3d>
+        </w:rPr>
+      </w:pPr>
+      <w:r>
+        <w:rPr>
+          <w:rFonts w:ascii="Arial" w:hAnsi="Arial" w:cs="Arial"/>
+          <w:b/>
+          <w:color w:val="A5A5A5" w:themeColor="accent3"/>
+          <w:sz w:val="56"/>
+          <w:szCs w:val="56"/>
+          <w14:textOutline w14:w="0" w14:cap="flat" w14:cmpd="sng" w14:algn="ctr">
+            <w14:noFill/>
+            <w14:prstDash w14:val="solid"/>
+            <w14:round/>
+          </w14:textOutline>
+          <w14:props3d w14:extrusionH="57150" w14:contourW="0" w14:prstMaterial="matte">
+            <w14:bevelT w14:w="63500" w14:h="12700" w14:prst="angle"/>
+            <w14:contourClr>
+              <w14:schemeClr w14:val="bg1">
+                <w14:lumMod w14:val="65000"/>
+              </w14:schemeClr>
+            </w14:contourClr>
+          </w14:props3d>
         </w:rPr>
         <w:t>Laboratorio I</w:t>
       </w:r>
@@ -134,6 +164,7 @@
     </w:p>
     <w:p>
       <w:pPr>
+        <w:ind w:left="359"/>
         <w:rPr>
           <w:rFonts w:ascii="Arial" w:hAnsi="Arial" w:cs="Arial"/>
           <w:sz w:val="24"/>
@@ -167,6 +198,7 @@
     </w:p>
     <w:p>
       <w:pPr>
+        <w:ind w:left="359"/>
         <w:rPr>
           <w:rFonts w:ascii="Arial" w:hAnsi="Arial" w:cs="Arial"/>
           <w:sz w:val="24"/>
@@ -184,6 +216,7 @@
     </w:p>
     <w:p>
       <w:pPr>
+        <w:ind w:left="359"/>
         <w:rPr>
           <w:rFonts w:ascii="Arial" w:hAnsi="Arial" w:cs="Arial"/>
           <w:sz w:val="24"/>
@@ -394,13 +427,15 @@
           <w:rFonts w:ascii="Arial" w:hAnsi="Arial" w:cs="Arial"/>
           <w:sz w:val="24"/>
           <w:szCs w:val="24"/>
-        </w:rPr>
-      </w:pPr>
-      <w:r>
-        <w:rPr>
-          <w:rFonts w:ascii="Arial" w:hAnsi="Arial" w:cs="Arial"/>
-          <w:sz w:val="24"/>
-          <w:szCs w:val="24"/>
+          <w:lang w:val="en-US"/>
+        </w:rPr>
+      </w:pPr>
+      <w:r>
+        <w:rPr>
+          <w:rFonts w:ascii="Arial" w:hAnsi="Arial" w:cs="Arial"/>
+          <w:sz w:val="24"/>
+          <w:szCs w:val="24"/>
+          <w:lang w:val="en-US"/>
         </w:rPr>
         <w:t>Int tamLocalidad.</w:t>
       </w:r>
@@ -415,13 +450,15 @@
           <w:rFonts w:ascii="Arial" w:hAnsi="Arial" w:cs="Arial"/>
           <w:sz w:val="24"/>
           <w:szCs w:val="24"/>
-        </w:rPr>
-      </w:pPr>
-      <w:r>
-        <w:rPr>
-          <w:rFonts w:ascii="Arial" w:hAnsi="Arial" w:cs="Arial"/>
-          <w:sz w:val="24"/>
-          <w:szCs w:val="24"/>
+          <w:lang w:val="en-US"/>
+        </w:rPr>
+      </w:pPr>
+      <w:r>
+        <w:rPr>
+          <w:rFonts w:ascii="Arial" w:hAnsi="Arial" w:cs="Arial"/>
+          <w:sz w:val="24"/>
+          <w:szCs w:val="24"/>
+          <w:lang w:val="en-US"/>
         </w:rPr>
         <w:t>Int* ultimoId.</w:t>
       </w:r>
@@ -443,6 +480,7 @@
           <w:rFonts w:ascii="Arial" w:hAnsi="Arial" w:cs="Arial"/>
           <w:sz w:val="24"/>
           <w:szCs w:val="24"/>
+          <w:lang w:val="en-US"/>
         </w:rPr>
         <w:t>Return</w:t>
       </w:r>
@@ -451,6 +489,7 @@
           <w:rFonts w:ascii="Arial" w:hAnsi="Arial" w:cs="Arial"/>
           <w:sz w:val="24"/>
           <w:szCs w:val="24"/>
+          <w:lang w:val="en-US"/>
         </w:rPr>
         <w:t>.</w:t>
       </w:r>
@@ -459,8 +498,17 @@
           <w:rFonts w:ascii="Arial" w:hAnsi="Arial" w:cs="Arial"/>
           <w:sz w:val="24"/>
           <w:szCs w:val="24"/>
-        </w:rPr>
-        <w:t xml:space="preserve"> 0 en caso de no cargarse y 1 en caso de cargarse con éxito.</w:t>
+          <w:lang w:val="en-US"/>
+        </w:rPr>
+        <w:t xml:space="preserve"> </w:t>
+      </w:r>
+      <w:r>
+        <w:rPr>
+          <w:rFonts w:ascii="Arial" w:hAnsi="Arial" w:cs="Arial"/>
+          <w:sz w:val="24"/>
+          <w:szCs w:val="24"/>
+        </w:rPr>
+        <w:t>0 en caso de no cargarse y 1 en caso de cargarse con éxito.</w:t>
       </w:r>
     </w:p>
     <w:p>
@@ -681,17 +729,7 @@
           <w:sz w:val="28"/>
           <w:szCs w:val="28"/>
         </w:rPr>
-        <w:t>1.</w:t>
-      </w:r>
-      <w:r>
-        <w:rPr>
-          <w:rFonts w:ascii="Arial" w:hAnsi="Arial" w:cs="Arial"/>
-          <w:b/>
-          <w:bCs/>
-          <w:sz w:val="28"/>
-          <w:szCs w:val="28"/>
-        </w:rPr>
-        <w:t>2</w:t>
+        <w:t>1.2</w:t>
       </w:r>
       <w:r>
         <w:rPr>
@@ -1344,11 +1382,6 @@
     </w:p>
     <w:p>
       <w:pPr>
-        <w:pStyle w:val="Prrafodelista"/>
-        <w:numPr>
-          <w:ilvl w:val="1"/>
-          <w:numId w:val="2"/>
-        </w:numPr>
         <w:rPr>
           <w:rFonts w:ascii="Arial" w:hAnsi="Arial" w:cs="Arial"/>
           <w:b/>
@@ -1357,7 +1390,9 @@
           <w:szCs w:val="28"/>
         </w:rPr>
       </w:pPr>
-      <w:r>
+    </w:p>
+    <w:p>
+      <w:pPr>
         <w:rPr>
           <w:rFonts w:ascii="Arial" w:hAnsi="Arial" w:cs="Arial"/>
           <w:b/>
@@ -1365,6 +1400,14 @@
           <w:sz w:val="28"/>
           <w:szCs w:val="28"/>
         </w:rPr>
+      </w:pPr>
+    </w:p>
+    <w:p>
+      <w:pPr>
+        <w:pStyle w:val="Ttulo1"/>
+      </w:pPr>
+      <w:r>
+        <w:lastRenderedPageBreak/>
         <w:t>Funcion MainProcesarResiduo</w:t>
       </w:r>
     </w:p>
@@ -1382,7 +1425,6 @@
           <w:sz w:val="24"/>
           <w:szCs w:val="24"/>
         </w:rPr>
-        <w:lastRenderedPageBreak/>
         <w:t>Cambia el estado</w:t>
       </w:r>
       <w:r>
@@ -1637,27 +1679,9 @@
     </w:p>
     <w:p>
       <w:pPr>
-        <w:pStyle w:val="Prrafodelista"/>
-        <w:numPr>
-          <w:ilvl w:val="1"/>
-          <w:numId w:val="2"/>
-        </w:numPr>
-        <w:rPr>
-          <w:rFonts w:ascii="Arial" w:hAnsi="Arial" w:cs="Arial"/>
-          <w:b/>
-          <w:bCs/>
-          <w:sz w:val="28"/>
-          <w:szCs w:val="28"/>
-        </w:rPr>
-      </w:pPr>
-      <w:r>
-        <w:rPr>
-          <w:rFonts w:ascii="Arial" w:hAnsi="Arial" w:cs="Arial"/>
-          <w:b/>
-          <w:bCs/>
-          <w:sz w:val="28"/>
-          <w:szCs w:val="28"/>
-        </w:rPr>
+        <w:pStyle w:val="Ttulo1"/>
+      </w:pPr>
+      <w:r>
         <w:t>Funcion MainImprimirClientes</w:t>
       </w:r>
     </w:p>
@@ -1917,33 +1941,10 @@
     </w:p>
     <w:p>
       <w:pPr>
-        <w:rPr>
-          <w:rFonts w:ascii="Arial" w:hAnsi="Arial" w:cs="Arial"/>
-          <w:b/>
-          <w:bCs/>
-          <w:sz w:val="28"/>
-          <w:szCs w:val="28"/>
-        </w:rPr>
-      </w:pPr>
-      <w:r>
-        <w:rPr>
-          <w:rFonts w:ascii="Arial" w:hAnsi="Arial" w:cs="Arial"/>
-          <w:b/>
-          <w:bCs/>
-          <w:sz w:val="28"/>
-          <w:szCs w:val="28"/>
-        </w:rPr>
-        <w:t>1.6</w:t>
-      </w:r>
-      <w:r>
-        <w:rPr>
-          <w:rFonts w:ascii="Arial" w:hAnsi="Arial" w:cs="Arial"/>
-          <w:b/>
-          <w:bCs/>
-          <w:sz w:val="28"/>
-          <w:szCs w:val="28"/>
-        </w:rPr>
-        <w:t xml:space="preserve"> Funcion MainImprimirEstado</w:t>
+        <w:pStyle w:val="Ttulo1"/>
+      </w:pPr>
+      <w:r>
+        <w:t>Funcion MainImprimirEstado</w:t>
       </w:r>
     </w:p>
     <w:p>
@@ -2255,33 +2256,24 @@
     </w:p>
     <w:p>
       <w:pPr>
-        <w:pStyle w:val="Prrafodelista"/>
-        <w:numPr>
-          <w:ilvl w:val="1"/>
-          <w:numId w:val="3"/>
-        </w:numPr>
+        <w:pStyle w:val="Ttulo1"/>
+      </w:pPr>
+      <w:r>
+        <w:t>Funcion MainPendientesEnLocalidad</w:t>
+      </w:r>
+    </w:p>
+    <w:p>
+      <w:pPr>
         <w:autoSpaceDE w:val="0"/>
         <w:autoSpaceDN w:val="0"/>
         <w:adjustRightInd w:val="0"/>
         <w:spacing w:after="0" w:line="240" w:lineRule="auto"/>
         <w:rPr>
           <w:rFonts w:ascii="Arial" w:hAnsi="Arial" w:cs="Arial"/>
-          <w:b/>
-          <w:bCs/>
-          <w:sz w:val="28"/>
-          <w:szCs w:val="28"/>
-        </w:rPr>
-      </w:pPr>
-      <w:r>
-        <w:rPr>
-          <w:rFonts w:ascii="Arial" w:hAnsi="Arial" w:cs="Arial"/>
-          <w:b/>
-          <w:bCs/>
-          <w:sz w:val="28"/>
-          <w:szCs w:val="28"/>
-        </w:rPr>
-        <w:t>Funcion MainPendientesEnLocalidad</w:t>
-      </w:r>
+          <w:sz w:val="24"/>
+          <w:szCs w:val="24"/>
+        </w:rPr>
+      </w:pPr>
     </w:p>
     <w:p>
       <w:pPr>
@@ -2295,6 +2287,14 @@
           <w:szCs w:val="24"/>
         </w:rPr>
       </w:pPr>
+      <w:r>
+        <w:rPr>
+          <w:rFonts w:ascii="Arial" w:hAnsi="Arial" w:cs="Arial"/>
+          <w:sz w:val="24"/>
+          <w:szCs w:val="24"/>
+        </w:rPr>
+        <w:t>Llamado desde el main imprime los pedidos que tengan el estado “pendiente” en una localidad.</w:t>
+      </w:r>
     </w:p>
     <w:p>
       <w:pPr>
@@ -2308,14 +2308,6 @@
           <w:szCs w:val="24"/>
         </w:rPr>
       </w:pPr>
-      <w:r>
-        <w:rPr>
-          <w:rFonts w:ascii="Arial" w:hAnsi="Arial" w:cs="Arial"/>
-          <w:sz w:val="24"/>
-          <w:szCs w:val="24"/>
-        </w:rPr>
-        <w:t>Llamado desde el main imprime los pedidos que tengan el estado “pendiente” en una localidad.</w:t>
-      </w:r>
     </w:p>
     <w:p>
       <w:pPr>
@@ -2329,6 +2321,14 @@
           <w:szCs w:val="24"/>
         </w:rPr>
       </w:pPr>
+      <w:r>
+        <w:rPr>
+          <w:rFonts w:ascii="Arial" w:hAnsi="Arial" w:cs="Arial"/>
+          <w:sz w:val="24"/>
+          <w:szCs w:val="24"/>
+        </w:rPr>
+        <w:t>eCliente arrayCliente.</w:t>
+      </w:r>
     </w:p>
     <w:p>
       <w:pPr>
@@ -2348,7 +2348,7 @@
           <w:sz w:val="24"/>
           <w:szCs w:val="24"/>
         </w:rPr>
-        <w:t>eCliente arrayCliente.</w:t>
+        <w:t>Int tamCliente.</w:t>
       </w:r>
     </w:p>
     <w:p>
@@ -2369,7 +2369,7 @@
           <w:sz w:val="24"/>
           <w:szCs w:val="24"/>
         </w:rPr>
-        <w:t>Int tamCliente.</w:t>
+        <w:t>ePedido pedidos.</w:t>
       </w:r>
     </w:p>
     <w:p>
@@ -2390,7 +2390,8 @@
           <w:sz w:val="24"/>
           <w:szCs w:val="24"/>
         </w:rPr>
-        <w:t>ePedido pedidos.</w:t>
+        <w:lastRenderedPageBreak/>
+        <w:t>Int tamPedidos.</w:t>
       </w:r>
     </w:p>
     <w:p>
@@ -2411,7 +2412,7 @@
           <w:sz w:val="24"/>
           <w:szCs w:val="24"/>
         </w:rPr>
-        <w:t>Int tamPedidos.</w:t>
+        <w:t>eLocalidad localidades.</w:t>
       </w:r>
     </w:p>
     <w:p>
@@ -2432,7 +2433,7 @@
           <w:sz w:val="24"/>
           <w:szCs w:val="24"/>
         </w:rPr>
-        <w:t>eLocalidad localidades.</w:t>
+        <w:t>Int tamLocalidad.</w:t>
       </w:r>
     </w:p>
     <w:p>
@@ -2453,8 +2454,7 @@
           <w:sz w:val="24"/>
           <w:szCs w:val="24"/>
         </w:rPr>
-        <w:lastRenderedPageBreak/>
-        <w:t>Int tamLocalidad.</w:t>
+        <w:t>Return 1</w:t>
       </w:r>
     </w:p>
     <w:p>
@@ -2655,33 +2655,24 @@
     </w:p>
     <w:p>
       <w:pPr>
-        <w:pStyle w:val="Prrafodelista"/>
-        <w:numPr>
-          <w:ilvl w:val="1"/>
-          <w:numId w:val="3"/>
-        </w:numPr>
+        <w:pStyle w:val="Ttulo1"/>
+      </w:pPr>
+      <w:r>
+        <w:t>Funcion MainPoliPromedio</w:t>
+      </w:r>
+    </w:p>
+    <w:p>
+      <w:pPr>
         <w:autoSpaceDE w:val="0"/>
         <w:autoSpaceDN w:val="0"/>
         <w:adjustRightInd w:val="0"/>
         <w:spacing w:after="0" w:line="240" w:lineRule="auto"/>
         <w:rPr>
           <w:rFonts w:ascii="Arial" w:hAnsi="Arial" w:cs="Arial"/>
-          <w:b/>
-          <w:bCs/>
-          <w:sz w:val="28"/>
-          <w:szCs w:val="28"/>
-        </w:rPr>
-      </w:pPr>
-      <w:r>
-        <w:rPr>
-          <w:rFonts w:ascii="Arial" w:hAnsi="Arial" w:cs="Arial"/>
-          <w:b/>
-          <w:bCs/>
-          <w:sz w:val="28"/>
-          <w:szCs w:val="28"/>
-        </w:rPr>
-        <w:t>Funcion MainPoliPromedio</w:t>
-      </w:r>
+          <w:sz w:val="24"/>
+          <w:szCs w:val="24"/>
+        </w:rPr>
+      </w:pPr>
     </w:p>
     <w:p>
       <w:pPr>
@@ -2695,6 +2686,14 @@
           <w:szCs w:val="24"/>
         </w:rPr>
       </w:pPr>
+      <w:r>
+        <w:rPr>
+          <w:rFonts w:ascii="Arial" w:hAnsi="Arial" w:cs="Arial"/>
+          <w:sz w:val="24"/>
+          <w:szCs w:val="24"/>
+        </w:rPr>
+        <w:t>Llamado desde el main imprime el promedio de polopropileno sobre el total de clientes.</w:t>
+      </w:r>
     </w:p>
     <w:p>
       <w:pPr>
@@ -2708,14 +2707,6 @@
           <w:szCs w:val="24"/>
         </w:rPr>
       </w:pPr>
-      <w:r>
-        <w:rPr>
-          <w:rFonts w:ascii="Arial" w:hAnsi="Arial" w:cs="Arial"/>
-          <w:sz w:val="24"/>
-          <w:szCs w:val="24"/>
-        </w:rPr>
-        <w:t>Llamado desde el main imprime el promedio de polopropileno sobre el total de clientes.</w:t>
-      </w:r>
     </w:p>
     <w:p>
       <w:pPr>
@@ -2729,6 +2720,14 @@
           <w:szCs w:val="24"/>
         </w:rPr>
       </w:pPr>
+      <w:r>
+        <w:rPr>
+          <w:rFonts w:ascii="Arial" w:hAnsi="Arial" w:cs="Arial"/>
+          <w:sz w:val="24"/>
+          <w:szCs w:val="24"/>
+        </w:rPr>
+        <w:t>eCliente arrayCliente.</w:t>
+      </w:r>
     </w:p>
     <w:p>
       <w:pPr>
@@ -2748,7 +2747,7 @@
           <w:sz w:val="24"/>
           <w:szCs w:val="24"/>
         </w:rPr>
-        <w:t>eCliente arrayCliente.</w:t>
+        <w:t>Int tamCliente.</w:t>
       </w:r>
     </w:p>
     <w:p>
@@ -2769,7 +2768,7 @@
           <w:sz w:val="24"/>
           <w:szCs w:val="24"/>
         </w:rPr>
-        <w:t>Int tamCliente.</w:t>
+        <w:t>ePedido pedidos.</w:t>
       </w:r>
     </w:p>
     <w:p>
@@ -2790,7 +2789,7 @@
           <w:sz w:val="24"/>
           <w:szCs w:val="24"/>
         </w:rPr>
-        <w:t>ePedido pedidos.</w:t>
+        <w:t>Int tamPedidos.</w:t>
       </w:r>
     </w:p>
     <w:p>
@@ -2811,7 +2810,7 @@
           <w:sz w:val="24"/>
           <w:szCs w:val="24"/>
         </w:rPr>
-        <w:t>Int tamPedidos.</w:t>
+        <w:t>Return 1</w:t>
       </w:r>
     </w:p>
     <w:p>
@@ -2985,11 +2984,14 @@
     </w:p>
     <w:p>
       <w:pPr>
-        <w:pStyle w:val="Prrafodelista"/>
-        <w:numPr>
-          <w:ilvl w:val="1"/>
-          <w:numId w:val="3"/>
-        </w:numPr>
+        <w:pStyle w:val="Ttulo1"/>
+      </w:pPr>
+      <w:r>
+        <w:t>Funcion MainClientesMasEstado</w:t>
+      </w:r>
+    </w:p>
+    <w:p>
+      <w:pPr>
         <w:autoSpaceDE w:val="0"/>
         <w:autoSpaceDN w:val="0"/>
         <w:adjustRightInd w:val="0"/>
@@ -3002,16 +3004,6 @@
           <w:szCs w:val="28"/>
         </w:rPr>
       </w:pPr>
-      <w:r>
-        <w:rPr>
-          <w:rFonts w:ascii="Arial" w:hAnsi="Arial" w:cs="Arial"/>
-          <w:b/>
-          <w:bCs/>
-          <w:sz w:val="28"/>
-          <w:szCs w:val="28"/>
-        </w:rPr>
-        <w:t>Funcion MainClientesMasEstado</w:t>
-      </w:r>
     </w:p>
     <w:p>
       <w:pPr>
@@ -3021,12 +3013,18 @@
         <w:spacing w:after="0" w:line="240" w:lineRule="auto"/>
         <w:rPr>
           <w:rFonts w:ascii="Arial" w:hAnsi="Arial" w:cs="Arial"/>
-          <w:b/>
-          <w:bCs/>
-          <w:sz w:val="28"/>
-          <w:szCs w:val="28"/>
-        </w:rPr>
-      </w:pPr>
+          <w:sz w:val="24"/>
+          <w:szCs w:val="24"/>
+        </w:rPr>
+      </w:pPr>
+      <w:r>
+        <w:rPr>
+          <w:rFonts w:ascii="Arial" w:hAnsi="Arial" w:cs="Arial"/>
+          <w:sz w:val="24"/>
+          <w:szCs w:val="24"/>
+        </w:rPr>
+        <w:t>Llamado desde el main imprime el cliente mayor cantidad de pedidos en el estado pasado por parámetro.</w:t>
+      </w:r>
     </w:p>
     <w:p>
       <w:pPr>
@@ -3040,14 +3038,6 @@
           <w:szCs w:val="24"/>
         </w:rPr>
       </w:pPr>
-      <w:r>
-        <w:rPr>
-          <w:rFonts w:ascii="Arial" w:hAnsi="Arial" w:cs="Arial"/>
-          <w:sz w:val="24"/>
-          <w:szCs w:val="24"/>
-        </w:rPr>
-        <w:t>Llamado desde el main imprime el cliente mayor cantidad de pedidos en el estado pasado por parámetro.</w:t>
-      </w:r>
     </w:p>
     <w:p>
       <w:pPr>
@@ -3061,6 +3051,14 @@
           <w:szCs w:val="24"/>
         </w:rPr>
       </w:pPr>
+      <w:r>
+        <w:rPr>
+          <w:rFonts w:ascii="Arial" w:hAnsi="Arial" w:cs="Arial"/>
+          <w:sz w:val="24"/>
+          <w:szCs w:val="24"/>
+        </w:rPr>
+        <w:t>eCliente arrayCliente.</w:t>
+      </w:r>
     </w:p>
     <w:p>
       <w:pPr>
@@ -3080,7 +3078,7 @@
           <w:sz w:val="24"/>
           <w:szCs w:val="24"/>
         </w:rPr>
-        <w:t>eCliente arrayCliente.</w:t>
+        <w:t>Int tamCliente.</w:t>
       </w:r>
     </w:p>
     <w:p>
@@ -3101,7 +3099,7 @@
           <w:sz w:val="24"/>
           <w:szCs w:val="24"/>
         </w:rPr>
-        <w:t>Int tamCliente.</w:t>
+        <w:t>ePedido pedidos.</w:t>
       </w:r>
     </w:p>
     <w:p>
@@ -3122,7 +3120,7 @@
           <w:sz w:val="24"/>
           <w:szCs w:val="24"/>
         </w:rPr>
-        <w:t>ePedido pedidos.</w:t>
+        <w:t>Int tamPedidos.</w:t>
       </w:r>
     </w:p>
     <w:p>
@@ -3143,7 +3141,7 @@
           <w:sz w:val="24"/>
           <w:szCs w:val="24"/>
         </w:rPr>
-        <w:t>Int tamPedidos.</w:t>
+        <w:t>Int estadoPedido -&gt; Pedido el cual va a mostrar que cliente tiene mas cantidad</w:t>
       </w:r>
     </w:p>
     <w:p>
@@ -3164,7 +3162,7 @@
           <w:sz w:val="24"/>
           <w:szCs w:val="24"/>
         </w:rPr>
-        <w:t>Int estadoPedido -&gt; Pedido el cual va a mostrar que cliente tiene mas cantidad</w:t>
+        <w:t>Return 0 si no hay pedidos en el array pedidos que iguale con estadoPedido,</w:t>
       </w:r>
     </w:p>
     <w:p>
@@ -3174,14 +3172,19 @@
         <w:adjustRightInd w:val="0"/>
         <w:spacing w:after="0" w:line="240" w:lineRule="auto"/>
         <w:rPr>
-          <w:rFonts w:ascii="Consolas" w:hAnsi="Consolas" w:cs="Consolas"/>
-          <w:b/>
-          <w:bCs/>
-          <w:color w:val="7F0055"/>
-          <w:sz w:val="20"/>
-          <w:szCs w:val="20"/>
-        </w:rPr>
-      </w:pPr>
+          <w:rFonts w:ascii="Arial" w:hAnsi="Arial" w:cs="Arial"/>
+          <w:sz w:val="24"/>
+          <w:szCs w:val="24"/>
+        </w:rPr>
+      </w:pPr>
+      <w:r>
+        <w:rPr>
+          <w:rFonts w:ascii="Arial" w:hAnsi="Arial" w:cs="Arial"/>
+          <w:sz w:val="24"/>
+          <w:szCs w:val="24"/>
+        </w:rPr>
+        <w:t>1 si existe algun pedido que iguale con estadoPedido</w:t>
+      </w:r>
     </w:p>
     <w:p>
       <w:pPr>
@@ -3191,167 +3194,13 @@
         <w:spacing w:after="0" w:line="240" w:lineRule="auto"/>
         <w:rPr>
           <w:rFonts w:ascii="Consolas" w:hAnsi="Consolas" w:cs="Consolas"/>
-          <w:sz w:val="20"/>
-          <w:szCs w:val="20"/>
-        </w:rPr>
-      </w:pPr>
-      <w:r>
-        <w:rPr>
-          <w:rFonts w:ascii="Consolas" w:hAnsi="Consolas" w:cs="Consolas"/>
           <w:b/>
           <w:bCs/>
           <w:color w:val="7F0055"/>
           <w:sz w:val="20"/>
           <w:szCs w:val="20"/>
         </w:rPr>
-        <w:t>int</w:t>
-      </w:r>
-      <w:r>
-        <w:rPr>
-          <w:rFonts w:ascii="Consolas" w:hAnsi="Consolas" w:cs="Consolas"/>
-          <w:color w:val="000000"/>
-          <w:sz w:val="20"/>
-          <w:szCs w:val="20"/>
-        </w:rPr>
-        <w:t xml:space="preserve"> </w:t>
-      </w:r>
-      <w:proofErr w:type="gramStart"/>
-      <w:r>
-        <w:rPr>
-          <w:rFonts w:ascii="Consolas" w:hAnsi="Consolas" w:cs="Consolas"/>
-          <w:b/>
-          <w:bCs/>
-          <w:color w:val="000000"/>
-          <w:sz w:val="20"/>
-          <w:szCs w:val="20"/>
-        </w:rPr>
-        <w:t>MainClienteMasEstado</w:t>
-      </w:r>
-      <w:r>
-        <w:rPr>
-          <w:rFonts w:ascii="Consolas" w:hAnsi="Consolas" w:cs="Consolas"/>
-          <w:color w:val="000000"/>
-          <w:sz w:val="20"/>
-          <w:szCs w:val="20"/>
-        </w:rPr>
-        <w:t>(</w:t>
-      </w:r>
-      <w:proofErr w:type="gramEnd"/>
-      <w:r>
-        <w:rPr>
-          <w:rFonts w:ascii="Consolas" w:hAnsi="Consolas" w:cs="Consolas"/>
-          <w:color w:val="005032"/>
-          <w:sz w:val="20"/>
-          <w:szCs w:val="20"/>
-        </w:rPr>
-        <w:t>eCliente</w:t>
-      </w:r>
-      <w:r>
-        <w:rPr>
-          <w:rFonts w:ascii="Consolas" w:hAnsi="Consolas" w:cs="Consolas"/>
-          <w:color w:val="000000"/>
-          <w:sz w:val="20"/>
-          <w:szCs w:val="20"/>
-        </w:rPr>
-        <w:t xml:space="preserve"> arrayCliente[], </w:t>
-      </w:r>
-      <w:r>
-        <w:rPr>
-          <w:rFonts w:ascii="Consolas" w:hAnsi="Consolas" w:cs="Consolas"/>
-          <w:b/>
-          <w:bCs/>
-          <w:color w:val="7F0055"/>
-          <w:sz w:val="20"/>
-          <w:szCs w:val="20"/>
-        </w:rPr>
-        <w:t>int</w:t>
-      </w:r>
-      <w:r>
-        <w:rPr>
-          <w:rFonts w:ascii="Consolas" w:hAnsi="Consolas" w:cs="Consolas"/>
-          <w:color w:val="000000"/>
-          <w:sz w:val="20"/>
-          <w:szCs w:val="20"/>
-        </w:rPr>
-        <w:t xml:space="preserve"> tamCliente, </w:t>
-      </w:r>
-      <w:r>
-        <w:rPr>
-          <w:rFonts w:ascii="Consolas" w:hAnsi="Consolas" w:cs="Consolas"/>
-          <w:color w:val="005032"/>
-          <w:sz w:val="20"/>
-          <w:szCs w:val="20"/>
-        </w:rPr>
-        <w:t>ePedido</w:t>
-      </w:r>
-      <w:r>
-        <w:rPr>
-          <w:rFonts w:ascii="Consolas" w:hAnsi="Consolas" w:cs="Consolas"/>
-          <w:color w:val="000000"/>
-          <w:sz w:val="20"/>
-          <w:szCs w:val="20"/>
-        </w:rPr>
-        <w:t xml:space="preserve"> pedidos[], </w:t>
-      </w:r>
-      <w:r>
-        <w:rPr>
-          <w:rFonts w:ascii="Consolas" w:hAnsi="Consolas" w:cs="Consolas"/>
-          <w:b/>
-          <w:bCs/>
-          <w:color w:val="7F0055"/>
-          <w:sz w:val="20"/>
-          <w:szCs w:val="20"/>
-        </w:rPr>
-        <w:t>int</w:t>
-      </w:r>
-      <w:r>
-        <w:rPr>
-          <w:rFonts w:ascii="Consolas" w:hAnsi="Consolas" w:cs="Consolas"/>
-          <w:color w:val="000000"/>
-          <w:sz w:val="20"/>
-          <w:szCs w:val="20"/>
-        </w:rPr>
-        <w:t xml:space="preserve"> tamPedidos, </w:t>
-      </w:r>
-      <w:r>
-        <w:rPr>
-          <w:rFonts w:ascii="Consolas" w:hAnsi="Consolas" w:cs="Consolas"/>
-          <w:b/>
-          <w:bCs/>
-          <w:color w:val="7F0055"/>
-          <w:sz w:val="20"/>
-          <w:szCs w:val="20"/>
-        </w:rPr>
-        <w:t>int</w:t>
-      </w:r>
-      <w:r>
-        <w:rPr>
-          <w:rFonts w:ascii="Consolas" w:hAnsi="Consolas" w:cs="Consolas"/>
-          <w:color w:val="000000"/>
-          <w:sz w:val="20"/>
-          <w:szCs w:val="20"/>
-        </w:rPr>
-        <w:t xml:space="preserve"> estadoPedido);</w:t>
-      </w:r>
-    </w:p>
-    <w:p>
-      <w:pPr>
-        <w:rPr>
-          <w:rFonts w:ascii="Arial" w:hAnsi="Arial" w:cs="Arial"/>
-          <w:b/>
-          <w:bCs/>
-          <w:sz w:val="28"/>
-          <w:szCs w:val="28"/>
-        </w:rPr>
-      </w:pPr>
-    </w:p>
-    <w:p>
-      <w:pPr>
-        <w:pStyle w:val="Ttulo2"/>
-      </w:pPr>
-      <w:r>
-        <w:t>2. Biblioteca Cliente</w:t>
-      </w:r>
+      </w:pPr>
     </w:p>
     <w:p>
       <w:pPr>
@@ -3361,14 +3210,441 @@
         <w:spacing w:after="0" w:line="240" w:lineRule="auto"/>
         <w:rPr>
           <w:rFonts w:ascii="Consolas" w:hAnsi="Consolas" w:cs="Consolas"/>
+          <w:sz w:val="20"/>
+          <w:szCs w:val="20"/>
+        </w:rPr>
+      </w:pPr>
+      <w:r>
+        <w:rPr>
+          <w:rFonts w:ascii="Consolas" w:hAnsi="Consolas" w:cs="Consolas"/>
           <w:b/>
           <w:bCs/>
           <w:color w:val="7F0055"/>
           <w:sz w:val="20"/>
           <w:szCs w:val="20"/>
-          <w:lang w:val="en-US"/>
-        </w:rPr>
-      </w:pPr>
+        </w:rPr>
+        <w:t>int</w:t>
+      </w:r>
+      <w:r>
+        <w:rPr>
+          <w:rFonts w:ascii="Consolas" w:hAnsi="Consolas" w:cs="Consolas"/>
+          <w:color w:val="000000"/>
+          <w:sz w:val="20"/>
+          <w:szCs w:val="20"/>
+        </w:rPr>
+        <w:t xml:space="preserve"> </w:t>
+      </w:r>
+      <w:proofErr w:type="gramStart"/>
+      <w:r>
+        <w:rPr>
+          <w:rFonts w:ascii="Consolas" w:hAnsi="Consolas" w:cs="Consolas"/>
+          <w:b/>
+          <w:bCs/>
+          <w:color w:val="000000"/>
+          <w:sz w:val="20"/>
+          <w:szCs w:val="20"/>
+        </w:rPr>
+        <w:t>MainClienteMasEstado</w:t>
+      </w:r>
+      <w:r>
+        <w:rPr>
+          <w:rFonts w:ascii="Consolas" w:hAnsi="Consolas" w:cs="Consolas"/>
+          <w:color w:val="000000"/>
+          <w:sz w:val="20"/>
+          <w:szCs w:val="20"/>
+        </w:rPr>
+        <w:t>(</w:t>
+      </w:r>
+      <w:proofErr w:type="gramEnd"/>
+      <w:r>
+        <w:rPr>
+          <w:rFonts w:ascii="Consolas" w:hAnsi="Consolas" w:cs="Consolas"/>
+          <w:color w:val="005032"/>
+          <w:sz w:val="20"/>
+          <w:szCs w:val="20"/>
+        </w:rPr>
+        <w:t>eCliente</w:t>
+      </w:r>
+      <w:r>
+        <w:rPr>
+          <w:rFonts w:ascii="Consolas" w:hAnsi="Consolas" w:cs="Consolas"/>
+          <w:color w:val="000000"/>
+          <w:sz w:val="20"/>
+          <w:szCs w:val="20"/>
+        </w:rPr>
+        <w:t xml:space="preserve"> arrayCliente[], </w:t>
+      </w:r>
+      <w:r>
+        <w:rPr>
+          <w:rFonts w:ascii="Consolas" w:hAnsi="Consolas" w:cs="Consolas"/>
+          <w:b/>
+          <w:bCs/>
+          <w:color w:val="7F0055"/>
+          <w:sz w:val="20"/>
+          <w:szCs w:val="20"/>
+        </w:rPr>
+        <w:t>int</w:t>
+      </w:r>
+      <w:r>
+        <w:rPr>
+          <w:rFonts w:ascii="Consolas" w:hAnsi="Consolas" w:cs="Consolas"/>
+          <w:color w:val="000000"/>
+          <w:sz w:val="20"/>
+          <w:szCs w:val="20"/>
+        </w:rPr>
+        <w:t xml:space="preserve"> tamCliente, </w:t>
+      </w:r>
+      <w:r>
+        <w:rPr>
+          <w:rFonts w:ascii="Consolas" w:hAnsi="Consolas" w:cs="Consolas"/>
+          <w:color w:val="005032"/>
+          <w:sz w:val="20"/>
+          <w:szCs w:val="20"/>
+        </w:rPr>
+        <w:t>ePedido</w:t>
+      </w:r>
+      <w:r>
+        <w:rPr>
+          <w:rFonts w:ascii="Consolas" w:hAnsi="Consolas" w:cs="Consolas"/>
+          <w:color w:val="000000"/>
+          <w:sz w:val="20"/>
+          <w:szCs w:val="20"/>
+        </w:rPr>
+        <w:t xml:space="preserve"> pedidos[], </w:t>
+      </w:r>
+      <w:r>
+        <w:rPr>
+          <w:rFonts w:ascii="Consolas" w:hAnsi="Consolas" w:cs="Consolas"/>
+          <w:b/>
+          <w:bCs/>
+          <w:color w:val="7F0055"/>
+          <w:sz w:val="20"/>
+          <w:szCs w:val="20"/>
+        </w:rPr>
+        <w:t>int</w:t>
+      </w:r>
+      <w:r>
+        <w:rPr>
+          <w:rFonts w:ascii="Consolas" w:hAnsi="Consolas" w:cs="Consolas"/>
+          <w:color w:val="000000"/>
+          <w:sz w:val="20"/>
+          <w:szCs w:val="20"/>
+        </w:rPr>
+        <w:t xml:space="preserve"> tamPedidos, </w:t>
+      </w:r>
+      <w:r>
+        <w:rPr>
+          <w:rFonts w:ascii="Consolas" w:hAnsi="Consolas" w:cs="Consolas"/>
+          <w:b/>
+          <w:bCs/>
+          <w:color w:val="7F0055"/>
+          <w:sz w:val="20"/>
+          <w:szCs w:val="20"/>
+        </w:rPr>
+        <w:t>int</w:t>
+      </w:r>
+      <w:r>
+        <w:rPr>
+          <w:rFonts w:ascii="Consolas" w:hAnsi="Consolas" w:cs="Consolas"/>
+          <w:color w:val="000000"/>
+          <w:sz w:val="20"/>
+          <w:szCs w:val="20"/>
+        </w:rPr>
+        <w:t xml:space="preserve"> estadoPedido);</w:t>
+      </w:r>
+    </w:p>
+    <w:p>
+      <w:pPr>
+        <w:rPr>
+          <w:rFonts w:ascii="Arial" w:hAnsi="Arial" w:cs="Arial"/>
+          <w:b/>
+          <w:bCs/>
+          <w:sz w:val="28"/>
+          <w:szCs w:val="28"/>
+        </w:rPr>
+      </w:pPr>
+    </w:p>
+    <w:p>
+      <w:pPr>
+        <w:pStyle w:val="Ttulo1"/>
+      </w:pPr>
+      <w:r>
+        <w:t>Funcion C</w:t>
+      </w:r>
+      <w:r>
+        <w:t>antidad</w:t>
+      </w:r>
+      <w:r>
+        <w:t>Estado</w:t>
+      </w:r>
+    </w:p>
+    <w:p>
+      <w:pPr>
+        <w:rPr>
+          <w:rFonts w:ascii="Arial" w:hAnsi="Arial" w:cs="Arial"/>
+          <w:sz w:val="24"/>
+          <w:szCs w:val="24"/>
+        </w:rPr>
+      </w:pPr>
+      <w:r>
+        <w:rPr>
+          <w:rFonts w:ascii="Arial" w:hAnsi="Arial" w:cs="Arial"/>
+          <w:sz w:val="24"/>
+          <w:szCs w:val="24"/>
+        </w:rPr>
+        <w:t>Cuenta la cantidad de pedidos de un cliente que tengan el mismo estado que es pasado por parametro.</w:t>
+      </w:r>
+    </w:p>
+    <w:p>
+      <w:pPr>
+        <w:spacing w:after="0"/>
+        <w:rPr>
+          <w:rFonts w:ascii="Arial" w:hAnsi="Arial" w:cs="Arial"/>
+          <w:sz w:val="24"/>
+          <w:szCs w:val="24"/>
+        </w:rPr>
+      </w:pPr>
+      <w:r>
+        <w:rPr>
+          <w:rFonts w:ascii="Arial" w:hAnsi="Arial" w:cs="Arial"/>
+          <w:sz w:val="24"/>
+          <w:szCs w:val="24"/>
+        </w:rPr>
+        <w:t>ePedidos pedidos</w:t>
+      </w:r>
+    </w:p>
+    <w:p>
+      <w:pPr>
+        <w:spacing w:after="0"/>
+        <w:rPr>
+          <w:rFonts w:ascii="Arial" w:hAnsi="Arial" w:cs="Arial"/>
+          <w:sz w:val="24"/>
+          <w:szCs w:val="24"/>
+        </w:rPr>
+      </w:pPr>
+      <w:r>
+        <w:rPr>
+          <w:rFonts w:ascii="Arial" w:hAnsi="Arial" w:cs="Arial"/>
+          <w:sz w:val="24"/>
+          <w:szCs w:val="24"/>
+        </w:rPr>
+        <w:t>int tamPedidos</w:t>
+      </w:r>
+    </w:p>
+    <w:p>
+      <w:pPr>
+        <w:spacing w:after="0"/>
+        <w:rPr>
+          <w:rFonts w:ascii="Arial" w:hAnsi="Arial" w:cs="Arial"/>
+          <w:sz w:val="24"/>
+          <w:szCs w:val="24"/>
+        </w:rPr>
+      </w:pPr>
+      <w:r>
+        <w:rPr>
+          <w:rFonts w:ascii="Arial" w:hAnsi="Arial" w:cs="Arial"/>
+          <w:sz w:val="24"/>
+          <w:szCs w:val="24"/>
+        </w:rPr>
+        <w:lastRenderedPageBreak/>
+        <w:t>int idCliente -&gt; id del cliente</w:t>
+      </w:r>
+    </w:p>
+    <w:p>
+      <w:pPr>
+        <w:spacing w:after="0"/>
+        <w:rPr>
+          <w:rFonts w:ascii="Arial" w:hAnsi="Arial" w:cs="Arial"/>
+          <w:sz w:val="24"/>
+          <w:szCs w:val="24"/>
+        </w:rPr>
+      </w:pPr>
+      <w:r>
+        <w:rPr>
+          <w:rFonts w:ascii="Arial" w:hAnsi="Arial" w:cs="Arial"/>
+          <w:sz w:val="24"/>
+          <w:szCs w:val="24"/>
+        </w:rPr>
+        <w:t>int estadoPedido -&gt; estado el cual va a devolver la cantidad</w:t>
+      </w:r>
+    </w:p>
+    <w:p>
+      <w:pPr>
+        <w:spacing w:after="0"/>
+        <w:rPr>
+          <w:rFonts w:ascii="Arial" w:hAnsi="Arial" w:cs="Arial"/>
+          <w:sz w:val="24"/>
+          <w:szCs w:val="24"/>
+        </w:rPr>
+      </w:pPr>
+      <w:r>
+        <w:rPr>
+          <w:rFonts w:ascii="Arial" w:hAnsi="Arial" w:cs="Arial"/>
+          <w:sz w:val="24"/>
+          <w:szCs w:val="24"/>
+        </w:rPr>
+        <w:t>return Cantidad de pedidos en el iguales a estadoPedido</w:t>
+      </w:r>
+    </w:p>
+    <w:p>
+      <w:pPr>
+        <w:spacing w:after="0"/>
+        <w:rPr>
+          <w:rFonts w:ascii="Arial" w:hAnsi="Arial" w:cs="Arial"/>
+          <w:sz w:val="24"/>
+          <w:szCs w:val="24"/>
+        </w:rPr>
+      </w:pPr>
+    </w:p>
+    <w:p>
+      <w:pPr>
+        <w:spacing w:after="0"/>
+        <w:rPr>
+          <w:rFonts w:ascii="Arial" w:hAnsi="Arial" w:cs="Arial"/>
+          <w:sz w:val="24"/>
+          <w:szCs w:val="24"/>
+        </w:rPr>
+      </w:pPr>
+      <w:r>
+        <w:rPr>
+          <w:rFonts w:ascii="Consolas" w:hAnsi="Consolas" w:cs="Consolas"/>
+          <w:b/>
+          <w:bCs/>
+          <w:color w:val="7F0055"/>
+          <w:sz w:val="20"/>
+          <w:szCs w:val="20"/>
+          <w:shd w:val="clear" w:color="auto" w:fill="E8F2FE"/>
+        </w:rPr>
+        <w:t>int</w:t>
+      </w:r>
+      <w:r>
+        <w:rPr>
+          <w:rFonts w:ascii="Consolas" w:hAnsi="Consolas" w:cs="Consolas"/>
+          <w:color w:val="000000"/>
+          <w:sz w:val="20"/>
+          <w:szCs w:val="20"/>
+          <w:shd w:val="clear" w:color="auto" w:fill="E8F2FE"/>
+        </w:rPr>
+        <w:t xml:space="preserve"> </w:t>
+      </w:r>
+      <w:proofErr w:type="gramStart"/>
+      <w:r>
+        <w:rPr>
+          <w:rFonts w:ascii="Consolas" w:hAnsi="Consolas" w:cs="Consolas"/>
+          <w:b/>
+          <w:bCs/>
+          <w:color w:val="000000"/>
+          <w:sz w:val="20"/>
+          <w:szCs w:val="20"/>
+          <w:shd w:val="clear" w:color="auto" w:fill="E8F2FE"/>
+        </w:rPr>
+        <w:t>CantidadEstado</w:t>
+      </w:r>
+      <w:r>
+        <w:rPr>
+          <w:rFonts w:ascii="Consolas" w:hAnsi="Consolas" w:cs="Consolas"/>
+          <w:color w:val="000000"/>
+          <w:sz w:val="20"/>
+          <w:szCs w:val="20"/>
+          <w:shd w:val="clear" w:color="auto" w:fill="E8F2FE"/>
+        </w:rPr>
+        <w:t>(</w:t>
+      </w:r>
+      <w:proofErr w:type="gramEnd"/>
+      <w:r>
+        <w:rPr>
+          <w:rFonts w:ascii="Consolas" w:hAnsi="Consolas" w:cs="Consolas"/>
+          <w:color w:val="005032"/>
+          <w:sz w:val="20"/>
+          <w:szCs w:val="20"/>
+          <w:shd w:val="clear" w:color="auto" w:fill="E8F2FE"/>
+        </w:rPr>
+        <w:t>ePedido</w:t>
+      </w:r>
+      <w:r>
+        <w:rPr>
+          <w:rFonts w:ascii="Consolas" w:hAnsi="Consolas" w:cs="Consolas"/>
+          <w:color w:val="000000"/>
+          <w:sz w:val="20"/>
+          <w:szCs w:val="20"/>
+          <w:shd w:val="clear" w:color="auto" w:fill="E8F2FE"/>
+        </w:rPr>
+        <w:t xml:space="preserve"> pedidos[], </w:t>
+      </w:r>
+      <w:r>
+        <w:rPr>
+          <w:rFonts w:ascii="Consolas" w:hAnsi="Consolas" w:cs="Consolas"/>
+          <w:b/>
+          <w:bCs/>
+          <w:color w:val="7F0055"/>
+          <w:sz w:val="20"/>
+          <w:szCs w:val="20"/>
+          <w:shd w:val="clear" w:color="auto" w:fill="E8F2FE"/>
+        </w:rPr>
+        <w:t>int</w:t>
+      </w:r>
+      <w:r>
+        <w:rPr>
+          <w:rFonts w:ascii="Consolas" w:hAnsi="Consolas" w:cs="Consolas"/>
+          <w:color w:val="000000"/>
+          <w:sz w:val="20"/>
+          <w:szCs w:val="20"/>
+          <w:shd w:val="clear" w:color="auto" w:fill="E8F2FE"/>
+        </w:rPr>
+        <w:t xml:space="preserve"> tamPedidos, </w:t>
+      </w:r>
+      <w:r>
+        <w:rPr>
+          <w:rFonts w:ascii="Consolas" w:hAnsi="Consolas" w:cs="Consolas"/>
+          <w:b/>
+          <w:bCs/>
+          <w:color w:val="7F0055"/>
+          <w:sz w:val="20"/>
+          <w:szCs w:val="20"/>
+          <w:shd w:val="clear" w:color="auto" w:fill="E8F2FE"/>
+        </w:rPr>
+        <w:t>int</w:t>
+      </w:r>
+      <w:r>
+        <w:rPr>
+          <w:rFonts w:ascii="Consolas" w:hAnsi="Consolas" w:cs="Consolas"/>
+          <w:color w:val="000000"/>
+          <w:sz w:val="20"/>
+          <w:szCs w:val="20"/>
+          <w:shd w:val="clear" w:color="auto" w:fill="E8F2FE"/>
+        </w:rPr>
+        <w:t xml:space="preserve"> idCliente, </w:t>
+      </w:r>
+      <w:r>
+        <w:rPr>
+          <w:rFonts w:ascii="Consolas" w:hAnsi="Consolas" w:cs="Consolas"/>
+          <w:b/>
+          <w:bCs/>
+          <w:color w:val="7F0055"/>
+          <w:sz w:val="20"/>
+          <w:szCs w:val="20"/>
+          <w:shd w:val="clear" w:color="auto" w:fill="E8F2FE"/>
+        </w:rPr>
+        <w:t>int</w:t>
+      </w:r>
+      <w:r>
+        <w:rPr>
+          <w:rFonts w:ascii="Consolas" w:hAnsi="Consolas" w:cs="Consolas"/>
+          <w:color w:val="000000"/>
+          <w:sz w:val="20"/>
+          <w:szCs w:val="20"/>
+          <w:shd w:val="clear" w:color="auto" w:fill="E8F2FE"/>
+        </w:rPr>
+        <w:t xml:space="preserve"> estadoPedido)</w:t>
+      </w:r>
+    </w:p>
+    <w:p>
+      <w:pPr>
+        <w:pStyle w:val="Ttulo2"/>
+      </w:pPr>
+      <w:r>
+        <w:t>2. Biblioteca Cliente</w:t>
+      </w:r>
     </w:p>
     <w:p>
       <w:pPr>
@@ -3378,57 +3654,13 @@
         <w:spacing w:after="0" w:line="240" w:lineRule="auto"/>
         <w:rPr>
           <w:rFonts w:ascii="Consolas" w:hAnsi="Consolas" w:cs="Consolas"/>
-          <w:sz w:val="20"/>
-          <w:szCs w:val="20"/>
-          <w:lang w:val="en-US"/>
-        </w:rPr>
-      </w:pPr>
-      <w:r>
-        <w:rPr>
-          <w:rFonts w:ascii="Consolas" w:hAnsi="Consolas" w:cs="Consolas"/>
           <w:b/>
           <w:bCs/>
           <w:color w:val="7F0055"/>
           <w:sz w:val="20"/>
           <w:szCs w:val="20"/>
-          <w:lang w:val="en-US"/>
-        </w:rPr>
-        <w:t>typedef</w:t>
-      </w:r>
-      <w:r>
-        <w:rPr>
-          <w:rFonts w:ascii="Consolas" w:hAnsi="Consolas" w:cs="Consolas"/>
-          <w:color w:val="000000"/>
-          <w:sz w:val="20"/>
-          <w:szCs w:val="20"/>
-          <w:lang w:val="en-US"/>
-        </w:rPr>
-        <w:t xml:space="preserve"> </w:t>
-      </w:r>
-      <w:proofErr w:type="gramStart"/>
-      <w:r>
-        <w:rPr>
-          <w:rFonts w:ascii="Consolas" w:hAnsi="Consolas" w:cs="Consolas"/>
-          <w:b/>
-          <w:bCs/>
-          <w:color w:val="7F0055"/>
-          <w:sz w:val="20"/>
-          <w:szCs w:val="20"/>
-          <w:lang w:val="en-US"/>
-        </w:rPr>
-        <w:t>struct</w:t>
-      </w:r>
-      <w:r>
-        <w:rPr>
-          <w:rFonts w:ascii="Consolas" w:hAnsi="Consolas" w:cs="Consolas"/>
-          <w:color w:val="000000"/>
-          <w:sz w:val="20"/>
-          <w:szCs w:val="20"/>
-          <w:lang w:val="en-US"/>
-        </w:rPr>
-        <w:t>{</w:t>
-      </w:r>
-      <w:proofErr w:type="gramEnd"/>
+        </w:rPr>
+      </w:pPr>
     </w:p>
     <w:p>
       <w:pPr>
@@ -3446,13 +3678,26 @@
       <w:r>
         <w:rPr>
           <w:rFonts w:ascii="Consolas" w:hAnsi="Consolas" w:cs="Consolas"/>
-          <w:color w:val="000000"/>
+          <w:b/>
+          <w:bCs/>
+          <w:color w:val="7F0055"/>
           <w:sz w:val="20"/>
           <w:szCs w:val="20"/>
           <w:lang w:val="en-US"/>
         </w:rPr>
-        <w:t xml:space="preserve">    </w:t>
-      </w:r>
+        <w:t>typedef</w:t>
+      </w:r>
+      <w:r>
+        <w:rPr>
+          <w:rFonts w:ascii="Consolas" w:hAnsi="Consolas" w:cs="Consolas"/>
+          <w:color w:val="000000"/>
+          <w:sz w:val="20"/>
+          <w:szCs w:val="20"/>
+          <w:lang w:val="en-US"/>
+        </w:rPr>
+        <w:t xml:space="preserve"> </w:t>
+      </w:r>
+      <w:proofErr w:type="gramStart"/>
       <w:r>
         <w:rPr>
           <w:rFonts w:ascii="Consolas" w:hAnsi="Consolas" w:cs="Consolas"/>
@@ -3463,7 +3708,7 @@
           <w:szCs w:val="20"/>
           <w:lang w:val="en-US"/>
         </w:rPr>
-        <w:t>int</w:t>
+        <w:t>struct</w:t>
       </w:r>
       <w:r>
         <w:rPr>
@@ -3473,28 +3718,7 @@
           <w:szCs w:val="20"/>
           <w:lang w:val="en-US"/>
         </w:rPr>
-        <w:t xml:space="preserve"> </w:t>
-      </w:r>
-      <w:proofErr w:type="gramStart"/>
-      <w:r>
-        <w:rPr>
-          <w:rFonts w:ascii="Consolas" w:hAnsi="Consolas" w:cs="Consolas"/>
-          <w:color w:val="0000C0"/>
-          <w:sz w:val="20"/>
-          <w:szCs w:val="20"/>
-          <w:lang w:val="en-US"/>
-        </w:rPr>
-        <w:t>idCliente</w:t>
-      </w:r>
-      <w:r>
-        <w:rPr>
-          <w:rFonts w:ascii="Consolas" w:hAnsi="Consolas" w:cs="Consolas"/>
-          <w:color w:val="000000"/>
-          <w:sz w:val="20"/>
-          <w:szCs w:val="20"/>
-          <w:lang w:val="en-US"/>
-        </w:rPr>
-        <w:t>;</w:t>
+        <w:t>{</w:t>
       </w:r>
       <w:proofErr w:type="gramEnd"/>
     </w:p>
@@ -3531,7 +3755,7 @@
           <w:szCs w:val="20"/>
           <w:lang w:val="en-US"/>
         </w:rPr>
-        <w:t>char</w:t>
+        <w:t>int</w:t>
       </w:r>
       <w:r>
         <w:rPr>
@@ -3552,7 +3776,7 @@
           <w:szCs w:val="20"/>
           <w:lang w:val="en-US"/>
         </w:rPr>
-        <w:t>nombre</w:t>
+        <w:t>idCliente</w:t>
       </w:r>
       <w:r>
         <w:rPr>
@@ -3562,19 +3786,9 @@
           <w:szCs w:val="20"/>
           <w:lang w:val="en-US"/>
         </w:rPr>
-        <w:t>[</w:t>
+        <w:t>;</w:t>
       </w:r>
       <w:proofErr w:type="gramEnd"/>
-      <w:r>
-        <w:rPr>
-          <w:rFonts w:ascii="Consolas" w:hAnsi="Consolas" w:cs="Consolas"/>
-          <w:color w:val="000000"/>
-          <w:sz w:val="20"/>
-          <w:szCs w:val="20"/>
-          <w:lang w:val="en-US"/>
-        </w:rPr>
-        <w:t>26];</w:t>
-      </w:r>
     </w:p>
     <w:p>
       <w:pPr>
@@ -3609,7 +3823,7 @@
           <w:szCs w:val="20"/>
           <w:lang w:val="en-US"/>
         </w:rPr>
-        <w:t>int</w:t>
+        <w:t>char</w:t>
       </w:r>
       <w:r>
         <w:rPr>
@@ -3630,7 +3844,7 @@
           <w:szCs w:val="20"/>
           <w:lang w:val="en-US"/>
         </w:rPr>
-        <w:t>cuit</w:t>
+        <w:t>nombre</w:t>
       </w:r>
       <w:r>
         <w:rPr>
@@ -3640,9 +3854,19 @@
           <w:szCs w:val="20"/>
           <w:lang w:val="en-US"/>
         </w:rPr>
-        <w:t>;</w:t>
+        <w:t>[</w:t>
       </w:r>
       <w:proofErr w:type="gramEnd"/>
+      <w:r>
+        <w:rPr>
+          <w:rFonts w:ascii="Consolas" w:hAnsi="Consolas" w:cs="Consolas"/>
+          <w:color w:val="000000"/>
+          <w:sz w:val="20"/>
+          <w:szCs w:val="20"/>
+          <w:lang w:val="en-US"/>
+        </w:rPr>
+        <w:t>26];</w:t>
+      </w:r>
     </w:p>
     <w:p>
       <w:pPr>
@@ -3654,16 +3878,17 @@
           <w:rFonts w:ascii="Consolas" w:hAnsi="Consolas" w:cs="Consolas"/>
           <w:sz w:val="20"/>
           <w:szCs w:val="20"/>
-        </w:rPr>
-      </w:pPr>
-      <w:r>
-        <w:rPr>
-          <w:rFonts w:ascii="Consolas" w:hAnsi="Consolas" w:cs="Consolas"/>
-          <w:color w:val="000000"/>
-          <w:sz w:val="20"/>
-          <w:szCs w:val="20"/>
           <w:lang w:val="en-US"/>
         </w:rPr>
+      </w:pPr>
+      <w:r>
+        <w:rPr>
+          <w:rFonts w:ascii="Consolas" w:hAnsi="Consolas" w:cs="Consolas"/>
+          <w:color w:val="000000"/>
+          <w:sz w:val="20"/>
+          <w:szCs w:val="20"/>
+          <w:lang w:val="en-US"/>
+        </w:rPr>
         <w:t xml:space="preserve">    </w:t>
       </w:r>
       <w:r>
@@ -3674,15 +3899,17 @@
           <w:color w:val="7F0055"/>
           <w:sz w:val="20"/>
           <w:szCs w:val="20"/>
-        </w:rPr>
-        <w:t>char</w:t>
-      </w:r>
-      <w:r>
-        <w:rPr>
-          <w:rFonts w:ascii="Consolas" w:hAnsi="Consolas" w:cs="Consolas"/>
-          <w:color w:val="000000"/>
-          <w:sz w:val="20"/>
-          <w:szCs w:val="20"/>
+          <w:lang w:val="en-US"/>
+        </w:rPr>
+        <w:t>int</w:t>
+      </w:r>
+      <w:r>
+        <w:rPr>
+          <w:rFonts w:ascii="Consolas" w:hAnsi="Consolas" w:cs="Consolas"/>
+          <w:color w:val="000000"/>
+          <w:sz w:val="20"/>
+          <w:szCs w:val="20"/>
+          <w:lang w:val="en-US"/>
         </w:rPr>
         <w:t xml:space="preserve"> </w:t>
       </w:r>
@@ -3693,28 +3920,21 @@
           <w:color w:val="0000C0"/>
           <w:sz w:val="20"/>
           <w:szCs w:val="20"/>
-        </w:rPr>
-        <w:t>direccion</w:t>
-      </w:r>
-      <w:r>
-        <w:rPr>
-          <w:rFonts w:ascii="Consolas" w:hAnsi="Consolas" w:cs="Consolas"/>
-          <w:color w:val="000000"/>
-          <w:sz w:val="20"/>
-          <w:szCs w:val="20"/>
-        </w:rPr>
-        <w:t>[</w:t>
+          <w:lang w:val="en-US"/>
+        </w:rPr>
+        <w:t>cuit</w:t>
+      </w:r>
+      <w:r>
+        <w:rPr>
+          <w:rFonts w:ascii="Consolas" w:hAnsi="Consolas" w:cs="Consolas"/>
+          <w:color w:val="000000"/>
+          <w:sz w:val="20"/>
+          <w:szCs w:val="20"/>
+          <w:lang w:val="en-US"/>
+        </w:rPr>
+        <w:t>;</w:t>
       </w:r>
       <w:proofErr w:type="gramEnd"/>
-      <w:r>
-        <w:rPr>
-          <w:rFonts w:ascii="Consolas" w:hAnsi="Consolas" w:cs="Consolas"/>
-          <w:color w:val="000000"/>
-          <w:sz w:val="20"/>
-          <w:szCs w:val="20"/>
-        </w:rPr>
-        <w:t>26];</w:t>
-      </w:r>
     </w:p>
     <w:p>
       <w:pPr>
@@ -3734,6 +3954,7 @@
           <w:color w:val="000000"/>
           <w:sz w:val="20"/>
           <w:szCs w:val="20"/>
+          <w:lang w:val="en-US"/>
         </w:rPr>
         <w:t xml:space="preserve">    </w:t>
       </w:r>
@@ -3746,7 +3967,7 @@
           <w:sz w:val="20"/>
           <w:szCs w:val="20"/>
         </w:rPr>
-        <w:t>int</w:t>
+        <w:t>char</w:t>
       </w:r>
       <w:r>
         <w:rPr>
@@ -3757,6 +3978,7 @@
         </w:rPr>
         <w:t xml:space="preserve"> </w:t>
       </w:r>
+      <w:proofErr w:type="gramStart"/>
       <w:r>
         <w:rPr>
           <w:rFonts w:ascii="Consolas" w:hAnsi="Consolas" w:cs="Consolas"/>
@@ -3764,16 +3986,26 @@
           <w:sz w:val="20"/>
           <w:szCs w:val="20"/>
         </w:rPr>
-        <w:t>idLocalidad</w:t>
-      </w:r>
-      <w:r>
-        <w:rPr>
-          <w:rFonts w:ascii="Consolas" w:hAnsi="Consolas" w:cs="Consolas"/>
-          <w:color w:val="000000"/>
-          <w:sz w:val="20"/>
-          <w:szCs w:val="20"/>
-        </w:rPr>
-        <w:t>;</w:t>
+        <w:t>direccion</w:t>
+      </w:r>
+      <w:r>
+        <w:rPr>
+          <w:rFonts w:ascii="Consolas" w:hAnsi="Consolas" w:cs="Consolas"/>
+          <w:color w:val="000000"/>
+          <w:sz w:val="20"/>
+          <w:szCs w:val="20"/>
+        </w:rPr>
+        <w:t>[</w:t>
+      </w:r>
+      <w:proofErr w:type="gramEnd"/>
+      <w:r>
+        <w:rPr>
+          <w:rFonts w:ascii="Consolas" w:hAnsi="Consolas" w:cs="Consolas"/>
+          <w:color w:val="000000"/>
+          <w:sz w:val="20"/>
+          <w:szCs w:val="20"/>
+        </w:rPr>
+        <w:t>26];</w:t>
       </w:r>
     </w:p>
     <w:p>
@@ -3824,6 +4056,66 @@
           <w:sz w:val="20"/>
           <w:szCs w:val="20"/>
         </w:rPr>
+        <w:t>idLocalidad</w:t>
+      </w:r>
+      <w:r>
+        <w:rPr>
+          <w:rFonts w:ascii="Consolas" w:hAnsi="Consolas" w:cs="Consolas"/>
+          <w:color w:val="000000"/>
+          <w:sz w:val="20"/>
+          <w:szCs w:val="20"/>
+        </w:rPr>
+        <w:t>;</w:t>
+      </w:r>
+    </w:p>
+    <w:p>
+      <w:pPr>
+        <w:autoSpaceDE w:val="0"/>
+        <w:autoSpaceDN w:val="0"/>
+        <w:adjustRightInd w:val="0"/>
+        <w:spacing w:after="0" w:line="240" w:lineRule="auto"/>
+        <w:rPr>
+          <w:rFonts w:ascii="Consolas" w:hAnsi="Consolas" w:cs="Consolas"/>
+          <w:sz w:val="20"/>
+          <w:szCs w:val="20"/>
+        </w:rPr>
+      </w:pPr>
+      <w:r>
+        <w:rPr>
+          <w:rFonts w:ascii="Consolas" w:hAnsi="Consolas" w:cs="Consolas"/>
+          <w:color w:val="000000"/>
+          <w:sz w:val="20"/>
+          <w:szCs w:val="20"/>
+        </w:rPr>
+        <w:t xml:space="preserve">    </w:t>
+      </w:r>
+      <w:r>
+        <w:rPr>
+          <w:rFonts w:ascii="Consolas" w:hAnsi="Consolas" w:cs="Consolas"/>
+          <w:b/>
+          <w:bCs/>
+          <w:color w:val="7F0055"/>
+          <w:sz w:val="20"/>
+          <w:szCs w:val="20"/>
+        </w:rPr>
+        <w:t>int</w:t>
+      </w:r>
+      <w:r>
+        <w:rPr>
+          <w:rFonts w:ascii="Consolas" w:hAnsi="Consolas" w:cs="Consolas"/>
+          <w:color w:val="000000"/>
+          <w:sz w:val="20"/>
+          <w:szCs w:val="20"/>
+        </w:rPr>
+        <w:t xml:space="preserve"> </w:t>
+      </w:r>
+      <w:r>
+        <w:rPr>
+          <w:rFonts w:ascii="Consolas" w:hAnsi="Consolas" w:cs="Consolas"/>
+          <w:color w:val="0000C0"/>
+          <w:sz w:val="20"/>
+          <w:szCs w:val="20"/>
+        </w:rPr>
         <w:t>isEmpty</w:t>
       </w:r>
       <w:r>
@@ -3899,15 +4191,188 @@
       </w:r>
       <w:r>
         <w:rPr>
-          <w:rFonts w:ascii="Arial" w:hAnsi="Arial" w:cs="Arial"/>
+          <w:rStyle w:val="Ttulo1Car"/>
+        </w:rPr>
+        <w:t xml:space="preserve">Funcion </w:t>
+      </w:r>
+      <w:r>
+        <w:rPr>
+          <w:rStyle w:val="Ttulo1Car"/>
+        </w:rPr>
+        <w:t>InicializarClientes</w:t>
+      </w:r>
+    </w:p>
+    <w:p>
+      <w:pPr>
+        <w:rPr>
+          <w:rFonts w:ascii="Arial" w:hAnsi="Arial" w:cs="Arial"/>
+          <w:sz w:val="24"/>
+          <w:szCs w:val="24"/>
+        </w:rPr>
+      </w:pPr>
+      <w:r>
+        <w:rPr>
+          <w:rFonts w:ascii="Arial" w:hAnsi="Arial" w:cs="Arial"/>
+          <w:sz w:val="24"/>
+          <w:szCs w:val="24"/>
+        </w:rPr>
+        <w:t>Inicializa el array de Clientes</w:t>
+      </w:r>
+      <w:r>
+        <w:rPr>
+          <w:rFonts w:ascii="Arial" w:hAnsi="Arial" w:cs="Arial"/>
+          <w:sz w:val="24"/>
+          <w:szCs w:val="24"/>
+        </w:rPr>
+        <w:t xml:space="preserve"> con la variable isEmpty en 1</w:t>
+      </w:r>
+    </w:p>
+    <w:p>
+      <w:pPr>
+        <w:spacing w:after="0"/>
+        <w:rPr>
+          <w:rFonts w:ascii="Arial" w:hAnsi="Arial" w:cs="Arial"/>
+          <w:sz w:val="24"/>
+          <w:szCs w:val="24"/>
+        </w:rPr>
+      </w:pPr>
+      <w:r>
+        <w:rPr>
+          <w:rFonts w:ascii="Arial" w:hAnsi="Arial" w:cs="Arial"/>
+          <w:sz w:val="24"/>
+          <w:szCs w:val="24"/>
+        </w:rPr>
+        <w:t>eCliente arrayCliente.</w:t>
+      </w:r>
+    </w:p>
+    <w:p>
+      <w:pPr>
+        <w:spacing w:after="0"/>
+        <w:rPr>
+          <w:rFonts w:ascii="Arial" w:hAnsi="Arial" w:cs="Arial"/>
+          <w:sz w:val="24"/>
+          <w:szCs w:val="24"/>
+        </w:rPr>
+      </w:pPr>
+      <w:r>
+        <w:rPr>
+          <w:rFonts w:ascii="Arial" w:hAnsi="Arial" w:cs="Arial"/>
+          <w:sz w:val="24"/>
+          <w:szCs w:val="24"/>
+        </w:rPr>
+        <w:t>Int tamCliente.</w:t>
+      </w:r>
+    </w:p>
+    <w:p>
+      <w:pPr>
+        <w:spacing w:after="0"/>
+        <w:rPr>
+          <w:rFonts w:ascii="Arial" w:hAnsi="Arial" w:cs="Arial"/>
+          <w:sz w:val="24"/>
+          <w:szCs w:val="24"/>
+        </w:rPr>
+      </w:pPr>
+    </w:p>
+    <w:p>
+      <w:pPr>
+        <w:rPr>
           <w:b/>
           <w:bCs/>
           <w:sz w:val="28"/>
           <w:szCs w:val="28"/>
         </w:rPr>
-        <w:t xml:space="preserve">Funcion </w:t>
-      </w:r>
-      <w:r>
+      </w:pPr>
+      <w:r>
+        <w:rPr>
+          <w:rFonts w:ascii="Consolas" w:hAnsi="Consolas" w:cs="Consolas"/>
+          <w:b/>
+          <w:bCs/>
+          <w:color w:val="7F0055"/>
+          <w:sz w:val="20"/>
+          <w:szCs w:val="20"/>
+          <w:shd w:val="clear" w:color="auto" w:fill="E8F2FE"/>
+        </w:rPr>
+        <w:t>void</w:t>
+      </w:r>
+      <w:r>
+        <w:rPr>
+          <w:rFonts w:ascii="Consolas" w:hAnsi="Consolas" w:cs="Consolas"/>
+          <w:color w:val="000000"/>
+          <w:sz w:val="20"/>
+          <w:szCs w:val="20"/>
+          <w:shd w:val="clear" w:color="auto" w:fill="E8F2FE"/>
+        </w:rPr>
+        <w:t xml:space="preserve"> </w:t>
+      </w:r>
+      <w:proofErr w:type="gramStart"/>
+      <w:r>
+        <w:rPr>
+          <w:rFonts w:ascii="Consolas" w:hAnsi="Consolas" w:cs="Consolas"/>
+          <w:b/>
+          <w:bCs/>
+          <w:color w:val="000000"/>
+          <w:sz w:val="20"/>
+          <w:szCs w:val="20"/>
+          <w:shd w:val="clear" w:color="auto" w:fill="E8F2FE"/>
+        </w:rPr>
+        <w:t>InicializarClientes</w:t>
+      </w:r>
+      <w:r>
+        <w:rPr>
+          <w:rFonts w:ascii="Consolas" w:hAnsi="Consolas" w:cs="Consolas"/>
+          <w:color w:val="000000"/>
+          <w:sz w:val="20"/>
+          <w:szCs w:val="20"/>
+          <w:shd w:val="clear" w:color="auto" w:fill="E8F2FE"/>
+        </w:rPr>
+        <w:t>(</w:t>
+      </w:r>
+      <w:proofErr w:type="gramEnd"/>
+      <w:r>
+        <w:rPr>
+          <w:rFonts w:ascii="Consolas" w:hAnsi="Consolas" w:cs="Consolas"/>
+          <w:color w:val="005032"/>
+          <w:sz w:val="20"/>
+          <w:szCs w:val="20"/>
+          <w:shd w:val="clear" w:color="auto" w:fill="E8F2FE"/>
+        </w:rPr>
+        <w:t>eCliente</w:t>
+      </w:r>
+      <w:r>
+        <w:rPr>
+          <w:rFonts w:ascii="Consolas" w:hAnsi="Consolas" w:cs="Consolas"/>
+          <w:color w:val="000000"/>
+          <w:sz w:val="20"/>
+          <w:szCs w:val="20"/>
+          <w:shd w:val="clear" w:color="auto" w:fill="E8F2FE"/>
+        </w:rPr>
+        <w:t xml:space="preserve"> arrayCliente[], </w:t>
+      </w:r>
+      <w:r>
+        <w:rPr>
+          <w:rFonts w:ascii="Consolas" w:hAnsi="Consolas" w:cs="Consolas"/>
+          <w:b/>
+          <w:bCs/>
+          <w:color w:val="7F0055"/>
+          <w:sz w:val="20"/>
+          <w:szCs w:val="20"/>
+          <w:shd w:val="clear" w:color="auto" w:fill="E8F2FE"/>
+        </w:rPr>
+        <w:t>int</w:t>
+      </w:r>
+      <w:r>
+        <w:rPr>
+          <w:rFonts w:ascii="Consolas" w:hAnsi="Consolas" w:cs="Consolas"/>
+          <w:color w:val="000000"/>
+          <w:sz w:val="20"/>
+          <w:szCs w:val="20"/>
+          <w:shd w:val="clear" w:color="auto" w:fill="E8F2FE"/>
+        </w:rPr>
+        <w:t xml:space="preserve"> tamCliente);</w:t>
+      </w:r>
+    </w:p>
+    <w:p>
+      <w:pPr>
         <w:rPr>
           <w:rFonts w:ascii="Arial" w:hAnsi="Arial" w:cs="Arial"/>
           <w:b/>
@@ -3915,181 +4380,19 @@
           <w:sz w:val="28"/>
           <w:szCs w:val="28"/>
         </w:rPr>
-        <w:t>InicializarClientes</w:t>
-      </w:r>
-    </w:p>
-    <w:p>
-      <w:pPr>
-        <w:rPr>
-          <w:rFonts w:ascii="Arial" w:hAnsi="Arial" w:cs="Arial"/>
-          <w:sz w:val="24"/>
-          <w:szCs w:val="24"/>
-        </w:rPr>
-      </w:pPr>
-      <w:r>
-        <w:rPr>
-          <w:rFonts w:ascii="Arial" w:hAnsi="Arial" w:cs="Arial"/>
-          <w:sz w:val="24"/>
-          <w:szCs w:val="24"/>
-        </w:rPr>
-        <w:lastRenderedPageBreak/>
-        <w:t>Inicializa el array de Clientes</w:t>
-      </w:r>
-      <w:r>
-        <w:rPr>
-          <w:rFonts w:ascii="Arial" w:hAnsi="Arial" w:cs="Arial"/>
-          <w:sz w:val="24"/>
-          <w:szCs w:val="24"/>
-        </w:rPr>
-        <w:t xml:space="preserve"> con la variable isEmpty en 1</w:t>
-      </w:r>
-    </w:p>
-    <w:p>
-      <w:pPr>
-        <w:spacing w:after="0"/>
-        <w:rPr>
-          <w:rFonts w:ascii="Arial" w:hAnsi="Arial" w:cs="Arial"/>
-          <w:sz w:val="24"/>
-          <w:szCs w:val="24"/>
-        </w:rPr>
-      </w:pPr>
-      <w:r>
-        <w:rPr>
-          <w:rFonts w:ascii="Arial" w:hAnsi="Arial" w:cs="Arial"/>
-          <w:sz w:val="24"/>
-          <w:szCs w:val="24"/>
-        </w:rPr>
-        <w:t>eCliente arrayCliente.</w:t>
-      </w:r>
-    </w:p>
-    <w:p>
-      <w:pPr>
-        <w:spacing w:after="0"/>
-        <w:rPr>
-          <w:rFonts w:ascii="Arial" w:hAnsi="Arial" w:cs="Arial"/>
-          <w:sz w:val="24"/>
-          <w:szCs w:val="24"/>
-        </w:rPr>
-      </w:pPr>
-      <w:r>
-        <w:rPr>
-          <w:rFonts w:ascii="Arial" w:hAnsi="Arial" w:cs="Arial"/>
-          <w:sz w:val="24"/>
-          <w:szCs w:val="24"/>
-        </w:rPr>
-        <w:t>Int tamCliente.</w:t>
-      </w:r>
-    </w:p>
-    <w:p>
-      <w:pPr>
-        <w:spacing w:after="0"/>
-        <w:rPr>
-          <w:rFonts w:ascii="Arial" w:hAnsi="Arial" w:cs="Arial"/>
-          <w:sz w:val="24"/>
-          <w:szCs w:val="24"/>
-        </w:rPr>
-      </w:pPr>
-    </w:p>
-    <w:p>
-      <w:pPr>
-        <w:rPr>
+      </w:pPr>
+      <w:proofErr w:type="gramStart"/>
+      <w:r>
+        <w:rPr>
+          <w:rFonts w:ascii="Arial" w:hAnsi="Arial" w:cs="Arial"/>
           <w:b/>
           <w:bCs/>
           <w:sz w:val="28"/>
           <w:szCs w:val="28"/>
         </w:rPr>
-      </w:pPr>
-      <w:r>
-        <w:rPr>
-          <w:rFonts w:ascii="Consolas" w:hAnsi="Consolas" w:cs="Consolas"/>
-          <w:b/>
-          <w:bCs/>
-          <w:color w:val="7F0055"/>
-          <w:sz w:val="20"/>
-          <w:szCs w:val="20"/>
-          <w:shd w:val="clear" w:color="auto" w:fill="E8F2FE"/>
-        </w:rPr>
-        <w:t>void</w:t>
-      </w:r>
-      <w:r>
-        <w:rPr>
-          <w:rFonts w:ascii="Consolas" w:hAnsi="Consolas" w:cs="Consolas"/>
-          <w:color w:val="000000"/>
-          <w:sz w:val="20"/>
-          <w:szCs w:val="20"/>
-          <w:shd w:val="clear" w:color="auto" w:fill="E8F2FE"/>
-        </w:rPr>
-        <w:t xml:space="preserve"> </w:t>
-      </w:r>
-      <w:proofErr w:type="gramStart"/>
-      <w:r>
-        <w:rPr>
-          <w:rFonts w:ascii="Consolas" w:hAnsi="Consolas" w:cs="Consolas"/>
-          <w:b/>
-          <w:bCs/>
-          <w:color w:val="000000"/>
-          <w:sz w:val="20"/>
-          <w:szCs w:val="20"/>
-          <w:shd w:val="clear" w:color="auto" w:fill="E8F2FE"/>
-        </w:rPr>
-        <w:t>InicializarClientes</w:t>
-      </w:r>
-      <w:r>
-        <w:rPr>
-          <w:rFonts w:ascii="Consolas" w:hAnsi="Consolas" w:cs="Consolas"/>
-          <w:color w:val="000000"/>
-          <w:sz w:val="20"/>
-          <w:szCs w:val="20"/>
-          <w:shd w:val="clear" w:color="auto" w:fill="E8F2FE"/>
-        </w:rPr>
-        <w:t>(</w:t>
-      </w:r>
-      <w:proofErr w:type="gramEnd"/>
-      <w:r>
-        <w:rPr>
-          <w:rFonts w:ascii="Consolas" w:hAnsi="Consolas" w:cs="Consolas"/>
-          <w:color w:val="005032"/>
-          <w:sz w:val="20"/>
-          <w:szCs w:val="20"/>
-          <w:shd w:val="clear" w:color="auto" w:fill="E8F2FE"/>
-        </w:rPr>
-        <w:t>eCliente</w:t>
-      </w:r>
-      <w:r>
-        <w:rPr>
-          <w:rFonts w:ascii="Consolas" w:hAnsi="Consolas" w:cs="Consolas"/>
-          <w:color w:val="000000"/>
-          <w:sz w:val="20"/>
-          <w:szCs w:val="20"/>
-          <w:shd w:val="clear" w:color="auto" w:fill="E8F2FE"/>
-        </w:rPr>
-        <w:t xml:space="preserve"> arrayCliente[], </w:t>
-      </w:r>
-      <w:r>
-        <w:rPr>
-          <w:rFonts w:ascii="Consolas" w:hAnsi="Consolas" w:cs="Consolas"/>
-          <w:b/>
-          <w:bCs/>
-          <w:color w:val="7F0055"/>
-          <w:sz w:val="20"/>
-          <w:szCs w:val="20"/>
-          <w:shd w:val="clear" w:color="auto" w:fill="E8F2FE"/>
-        </w:rPr>
-        <w:t>int</w:t>
-      </w:r>
-      <w:r>
-        <w:rPr>
-          <w:rFonts w:ascii="Consolas" w:hAnsi="Consolas" w:cs="Consolas"/>
-          <w:color w:val="000000"/>
-          <w:sz w:val="20"/>
-          <w:szCs w:val="20"/>
-          <w:shd w:val="clear" w:color="auto" w:fill="E8F2FE"/>
-        </w:rPr>
-        <w:t xml:space="preserve"> tamCliente);</w:t>
-      </w:r>
-    </w:p>
-    <w:p>
-      <w:pPr>
+        <w:t>2.2</w:t>
+      </w:r>
+      <w:r>
         <w:rPr>
           <w:rFonts w:ascii="Arial" w:hAnsi="Arial" w:cs="Arial"/>
           <w:b/>
@@ -4097,18 +4400,231 @@
           <w:sz w:val="28"/>
           <w:szCs w:val="28"/>
         </w:rPr>
-      </w:pPr>
-      <w:proofErr w:type="gramStart"/>
-      <w:r>
-        <w:rPr>
-          <w:rFonts w:ascii="Arial" w:hAnsi="Arial" w:cs="Arial"/>
+        <w:t xml:space="preserve">  </w:t>
+      </w:r>
+      <w:r>
+        <w:rPr>
+          <w:rStyle w:val="Ttulo1Car"/>
+        </w:rPr>
+        <w:t>Funcion</w:t>
+      </w:r>
+      <w:proofErr w:type="gramEnd"/>
+      <w:r>
+        <w:rPr>
+          <w:rStyle w:val="Ttulo1Car"/>
+        </w:rPr>
+        <w:t xml:space="preserve"> BuscarLibreCliente</w:t>
+      </w:r>
+    </w:p>
+    <w:p>
+      <w:pPr>
+        <w:rPr>
+          <w:rFonts w:ascii="Arial" w:hAnsi="Arial" w:cs="Arial"/>
+          <w:sz w:val="24"/>
+          <w:szCs w:val="24"/>
+        </w:rPr>
+      </w:pPr>
+      <w:r>
+        <w:rPr>
+          <w:rFonts w:ascii="Arial" w:hAnsi="Arial" w:cs="Arial"/>
+          <w:sz w:val="24"/>
+          <w:szCs w:val="24"/>
+        </w:rPr>
+        <w:t>Busca un elemento del array cliente que tenga la variable isEmpty en 1</w:t>
+      </w:r>
+      <w:r>
+        <w:rPr>
+          <w:rFonts w:ascii="Arial" w:hAnsi="Arial" w:cs="Arial"/>
+          <w:sz w:val="24"/>
+          <w:szCs w:val="24"/>
+        </w:rPr>
+        <w:t xml:space="preserve"> y retorna su indice</w:t>
+      </w:r>
+      <w:r>
+        <w:rPr>
+          <w:rFonts w:ascii="Arial" w:hAnsi="Arial" w:cs="Arial"/>
+          <w:sz w:val="24"/>
+          <w:szCs w:val="24"/>
+        </w:rPr>
+        <w:t>.</w:t>
+      </w:r>
+    </w:p>
+    <w:p>
+      <w:pPr>
+        <w:spacing w:after="0"/>
+        <w:rPr>
+          <w:rFonts w:ascii="Arial" w:hAnsi="Arial" w:cs="Arial"/>
+          <w:sz w:val="24"/>
+          <w:szCs w:val="24"/>
+        </w:rPr>
+      </w:pPr>
+      <w:r>
+        <w:rPr>
+          <w:rFonts w:ascii="Arial" w:hAnsi="Arial" w:cs="Arial"/>
+          <w:sz w:val="24"/>
+          <w:szCs w:val="24"/>
+        </w:rPr>
+        <w:t>eCliente arrayCliente.</w:t>
+      </w:r>
+    </w:p>
+    <w:p>
+      <w:pPr>
+        <w:spacing w:after="0"/>
+        <w:rPr>
+          <w:rFonts w:ascii="Arial" w:hAnsi="Arial" w:cs="Arial"/>
+          <w:sz w:val="24"/>
+          <w:szCs w:val="24"/>
+        </w:rPr>
+      </w:pPr>
+      <w:r>
+        <w:rPr>
+          <w:rFonts w:ascii="Arial" w:hAnsi="Arial" w:cs="Arial"/>
+          <w:sz w:val="24"/>
+          <w:szCs w:val="24"/>
+        </w:rPr>
+        <w:t>Int tamCliente.</w:t>
+      </w:r>
+    </w:p>
+    <w:p>
+      <w:pPr>
+        <w:spacing w:after="0"/>
+        <w:rPr>
+          <w:rFonts w:ascii="Arial" w:hAnsi="Arial" w:cs="Arial"/>
+          <w:sz w:val="24"/>
+          <w:szCs w:val="24"/>
+        </w:rPr>
+      </w:pPr>
+      <w:r>
+        <w:rPr>
+          <w:rFonts w:ascii="Arial" w:hAnsi="Arial" w:cs="Arial"/>
+          <w:sz w:val="24"/>
+          <w:szCs w:val="24"/>
+        </w:rPr>
+        <w:t xml:space="preserve">Return -1 si no encontro espacio libre,  </w:t>
+      </w:r>
+      <w:r>
+        <w:rPr>
+          <w:rFonts w:ascii="Arial" w:hAnsi="Arial" w:cs="Arial"/>
+          <w:sz w:val="24"/>
+          <w:szCs w:val="24"/>
+        </w:rPr>
+        <w:t>distinto de -1 si encontro lugar libre</w:t>
+      </w:r>
+    </w:p>
+    <w:p>
+      <w:pPr>
+        <w:spacing w:after="0"/>
+        <w:rPr>
+          <w:rFonts w:ascii="Arial" w:hAnsi="Arial" w:cs="Arial"/>
+          <w:sz w:val="24"/>
+          <w:szCs w:val="24"/>
+        </w:rPr>
+      </w:pPr>
+    </w:p>
+    <w:p>
+      <w:pPr>
+        <w:rPr>
           <w:b/>
           <w:bCs/>
           <w:sz w:val="28"/>
           <w:szCs w:val="28"/>
         </w:rPr>
-        <w:t>2.2</w:t>
-      </w:r>
+      </w:pPr>
+      <w:r>
+        <w:rPr>
+          <w:rFonts w:ascii="Consolas" w:hAnsi="Consolas" w:cs="Consolas"/>
+          <w:b/>
+          <w:bCs/>
+          <w:color w:val="7F0055"/>
+          <w:sz w:val="20"/>
+          <w:szCs w:val="20"/>
+          <w:shd w:val="clear" w:color="auto" w:fill="E8F2FE"/>
+        </w:rPr>
+        <w:t>int</w:t>
+      </w:r>
+      <w:r>
+        <w:rPr>
+          <w:rFonts w:ascii="Consolas" w:hAnsi="Consolas" w:cs="Consolas"/>
+          <w:color w:val="000000"/>
+          <w:sz w:val="20"/>
+          <w:szCs w:val="20"/>
+          <w:shd w:val="clear" w:color="auto" w:fill="E8F2FE"/>
+        </w:rPr>
+        <w:t xml:space="preserve"> </w:t>
+      </w:r>
+      <w:proofErr w:type="gramStart"/>
+      <w:r>
+        <w:rPr>
+          <w:rFonts w:ascii="Consolas" w:hAnsi="Consolas" w:cs="Consolas"/>
+          <w:b/>
+          <w:bCs/>
+          <w:color w:val="000000"/>
+          <w:sz w:val="20"/>
+          <w:szCs w:val="20"/>
+          <w:shd w:val="clear" w:color="auto" w:fill="E8F2FE"/>
+        </w:rPr>
+        <w:t>BuscarLibreCliente</w:t>
+      </w:r>
+      <w:r>
+        <w:rPr>
+          <w:rFonts w:ascii="Consolas" w:hAnsi="Consolas" w:cs="Consolas"/>
+          <w:color w:val="000000"/>
+          <w:sz w:val="20"/>
+          <w:szCs w:val="20"/>
+          <w:shd w:val="clear" w:color="auto" w:fill="E8F2FE"/>
+        </w:rPr>
+        <w:t>(</w:t>
+      </w:r>
+      <w:proofErr w:type="gramEnd"/>
+      <w:r>
+        <w:rPr>
+          <w:rFonts w:ascii="Consolas" w:hAnsi="Consolas" w:cs="Consolas"/>
+          <w:color w:val="005032"/>
+          <w:sz w:val="20"/>
+          <w:szCs w:val="20"/>
+          <w:shd w:val="clear" w:color="auto" w:fill="E8F2FE"/>
+        </w:rPr>
+        <w:t>eCliente</w:t>
+      </w:r>
+      <w:r>
+        <w:rPr>
+          <w:rFonts w:ascii="Consolas" w:hAnsi="Consolas" w:cs="Consolas"/>
+          <w:color w:val="000000"/>
+          <w:sz w:val="20"/>
+          <w:szCs w:val="20"/>
+          <w:shd w:val="clear" w:color="auto" w:fill="E8F2FE"/>
+        </w:rPr>
+        <w:t xml:space="preserve"> arrayCliente[], </w:t>
+      </w:r>
+      <w:r>
+        <w:rPr>
+          <w:rFonts w:ascii="Consolas" w:hAnsi="Consolas" w:cs="Consolas"/>
+          <w:b/>
+          <w:bCs/>
+          <w:color w:val="7F0055"/>
+          <w:sz w:val="20"/>
+          <w:szCs w:val="20"/>
+          <w:shd w:val="clear" w:color="auto" w:fill="E8F2FE"/>
+        </w:rPr>
+        <w:t>int</w:t>
+      </w:r>
+      <w:r>
+        <w:rPr>
+          <w:rFonts w:ascii="Consolas" w:hAnsi="Consolas" w:cs="Consolas"/>
+          <w:color w:val="000000"/>
+          <w:sz w:val="20"/>
+          <w:szCs w:val="20"/>
+          <w:shd w:val="clear" w:color="auto" w:fill="E8F2FE"/>
+        </w:rPr>
+        <w:t xml:space="preserve"> tamCliente);</w:t>
+      </w:r>
+    </w:p>
+    <w:p>
+      <w:pPr>
+        <w:rPr>
+          <w:rStyle w:val="Ttulo1Car"/>
+        </w:rPr>
+      </w:pPr>
       <w:r>
         <w:rPr>
           <w:rFonts w:ascii="Arial" w:hAnsi="Arial" w:cs="Arial"/>
@@ -4117,9 +4633,8 @@
           <w:sz w:val="28"/>
           <w:szCs w:val="28"/>
         </w:rPr>
-        <w:t xml:space="preserve">  Funcion</w:t>
-      </w:r>
-      <w:proofErr w:type="gramEnd"/>
+        <w:t>2.3</w:t>
+      </w:r>
       <w:r>
         <w:rPr>
           <w:rFonts w:ascii="Arial" w:hAnsi="Arial" w:cs="Arial"/>
@@ -4128,24 +4643,30 @@
           <w:sz w:val="28"/>
           <w:szCs w:val="28"/>
         </w:rPr>
-        <w:t xml:space="preserve"> BuscarLibreCliente</w:t>
-      </w:r>
-    </w:p>
-    <w:p>
-      <w:pPr>
-        <w:rPr>
-          <w:rFonts w:ascii="Arial" w:hAnsi="Arial" w:cs="Arial"/>
-          <w:sz w:val="24"/>
-          <w:szCs w:val="24"/>
-        </w:rPr>
-      </w:pPr>
-      <w:r>
-        <w:rPr>
-          <w:rFonts w:ascii="Arial" w:hAnsi="Arial" w:cs="Arial"/>
-          <w:sz w:val="24"/>
-          <w:szCs w:val="24"/>
-        </w:rPr>
-        <w:t>Busca un elemento del array cliente que tenga la variable isEmpty en 1.</w:t>
+        <w:t xml:space="preserve"> </w:t>
+      </w:r>
+      <w:r>
+        <w:rPr>
+          <w:rStyle w:val="Ttulo1Car"/>
+        </w:rPr>
+        <w:t>Funcion CargaCliente</w:t>
+      </w:r>
+    </w:p>
+    <w:p>
+      <w:pPr>
+        <w:rPr>
+          <w:rFonts w:ascii="Arial" w:hAnsi="Arial" w:cs="Arial"/>
+          <w:sz w:val="24"/>
+          <w:szCs w:val="24"/>
+        </w:rPr>
+      </w:pPr>
+      <w:r>
+        <w:rPr>
+          <w:rFonts w:ascii="Arial" w:hAnsi="Arial" w:cs="Arial"/>
+          <w:sz w:val="24"/>
+          <w:szCs w:val="24"/>
+        </w:rPr>
+        <w:t>Carga un elemento del array cliente con los datos pasados por parámetro y la variable isEmpty a 0.</w:t>
       </w:r>
     </w:p>
     <w:p>
@@ -4181,7 +4702,97 @@
           <w:sz w:val="24"/>
           <w:szCs w:val="24"/>
         </w:rPr>
-        <w:t>Int tamCliente.</w:t>
+        <w:t>Int índice.</w:t>
+      </w:r>
+    </w:p>
+    <w:p>
+      <w:pPr>
+        <w:spacing w:after="0"/>
+        <w:rPr>
+          <w:rFonts w:ascii="Arial" w:hAnsi="Arial" w:cs="Arial"/>
+          <w:sz w:val="24"/>
+          <w:szCs w:val="24"/>
+        </w:rPr>
+      </w:pPr>
+      <w:r>
+        <w:rPr>
+          <w:rFonts w:ascii="Arial" w:hAnsi="Arial" w:cs="Arial"/>
+          <w:sz w:val="24"/>
+          <w:szCs w:val="24"/>
+        </w:rPr>
+        <w:t>Char nombre.</w:t>
+      </w:r>
+    </w:p>
+    <w:p>
+      <w:pPr>
+        <w:spacing w:after="0"/>
+        <w:rPr>
+          <w:rFonts w:ascii="Arial" w:hAnsi="Arial" w:cs="Arial"/>
+          <w:sz w:val="24"/>
+          <w:szCs w:val="24"/>
+        </w:rPr>
+      </w:pPr>
+      <w:r>
+        <w:rPr>
+          <w:rFonts w:ascii="Arial" w:hAnsi="Arial" w:cs="Arial"/>
+          <w:sz w:val="24"/>
+          <w:szCs w:val="24"/>
+        </w:rPr>
+        <w:t>Int cuit.</w:t>
+      </w:r>
+    </w:p>
+    <w:p>
+      <w:pPr>
+        <w:spacing w:after="0"/>
+        <w:rPr>
+          <w:rFonts w:ascii="Arial" w:hAnsi="Arial" w:cs="Arial"/>
+          <w:sz w:val="24"/>
+          <w:szCs w:val="24"/>
+        </w:rPr>
+      </w:pPr>
+      <w:r>
+        <w:rPr>
+          <w:rFonts w:ascii="Arial" w:hAnsi="Arial" w:cs="Arial"/>
+          <w:sz w:val="24"/>
+          <w:szCs w:val="24"/>
+        </w:rPr>
+        <w:t>Char dirección.</w:t>
+      </w:r>
+    </w:p>
+    <w:p>
+      <w:pPr>
+        <w:spacing w:after="0"/>
+        <w:rPr>
+          <w:rFonts w:ascii="Arial" w:hAnsi="Arial" w:cs="Arial"/>
+          <w:sz w:val="24"/>
+          <w:szCs w:val="24"/>
+        </w:rPr>
+      </w:pPr>
+      <w:r>
+        <w:rPr>
+          <w:rFonts w:ascii="Arial" w:hAnsi="Arial" w:cs="Arial"/>
+          <w:sz w:val="24"/>
+          <w:szCs w:val="24"/>
+        </w:rPr>
+        <w:t>Int localidad.</w:t>
+      </w:r>
+    </w:p>
+    <w:p>
+      <w:pPr>
+        <w:spacing w:after="0"/>
+        <w:rPr>
+          <w:rFonts w:ascii="Arial" w:hAnsi="Arial" w:cs="Arial"/>
+          <w:sz w:val="24"/>
+          <w:szCs w:val="24"/>
+        </w:rPr>
+      </w:pPr>
+      <w:r>
+        <w:rPr>
+          <w:rFonts w:ascii="Arial" w:hAnsi="Arial" w:cs="Arial"/>
+          <w:sz w:val="24"/>
+          <w:szCs w:val="24"/>
+        </w:rPr>
+        <w:t>Int idCliente.</w:t>
       </w:r>
     </w:p>
     <w:p>
@@ -4213,6 +4824,73 @@
           <w:szCs w:val="20"/>
           <w:shd w:val="clear" w:color="auto" w:fill="E8F2FE"/>
         </w:rPr>
+        <w:lastRenderedPageBreak/>
+        <w:t>void</w:t>
+      </w:r>
+      <w:r>
+        <w:rPr>
+          <w:rFonts w:ascii="Consolas" w:hAnsi="Consolas" w:cs="Consolas"/>
+          <w:color w:val="000000"/>
+          <w:sz w:val="20"/>
+          <w:szCs w:val="20"/>
+          <w:shd w:val="clear" w:color="auto" w:fill="E8F2FE"/>
+        </w:rPr>
+        <w:t xml:space="preserve"> </w:t>
+      </w:r>
+      <w:proofErr w:type="gramStart"/>
+      <w:r>
+        <w:rPr>
+          <w:rFonts w:ascii="Consolas" w:hAnsi="Consolas" w:cs="Consolas"/>
+          <w:b/>
+          <w:bCs/>
+          <w:color w:val="000000"/>
+          <w:sz w:val="20"/>
+          <w:szCs w:val="20"/>
+          <w:shd w:val="clear" w:color="auto" w:fill="E8F2FE"/>
+        </w:rPr>
+        <w:t>CargaCliente</w:t>
+      </w:r>
+      <w:r>
+        <w:rPr>
+          <w:rFonts w:ascii="Consolas" w:hAnsi="Consolas" w:cs="Consolas"/>
+          <w:color w:val="000000"/>
+          <w:sz w:val="20"/>
+          <w:szCs w:val="20"/>
+          <w:shd w:val="clear" w:color="auto" w:fill="E8F2FE"/>
+        </w:rPr>
+        <w:t>(</w:t>
+      </w:r>
+      <w:proofErr w:type="gramEnd"/>
+      <w:r>
+        <w:rPr>
+          <w:rFonts w:ascii="Consolas" w:hAnsi="Consolas" w:cs="Consolas"/>
+          <w:color w:val="005032"/>
+          <w:sz w:val="20"/>
+          <w:szCs w:val="20"/>
+          <w:shd w:val="clear" w:color="auto" w:fill="E8F2FE"/>
+        </w:rPr>
+        <w:t>eCliente</w:t>
+      </w:r>
+      <w:r>
+        <w:rPr>
+          <w:rFonts w:ascii="Consolas" w:hAnsi="Consolas" w:cs="Consolas"/>
+          <w:color w:val="000000"/>
+          <w:sz w:val="20"/>
+          <w:szCs w:val="20"/>
+          <w:shd w:val="clear" w:color="auto" w:fill="E8F2FE"/>
+        </w:rPr>
+        <w:t xml:space="preserve"> arrayCliente[], </w:t>
+      </w:r>
+      <w:r>
+        <w:rPr>
+          <w:rFonts w:ascii="Consolas" w:hAnsi="Consolas" w:cs="Consolas"/>
+          <w:b/>
+          <w:bCs/>
+          <w:color w:val="7F0055"/>
+          <w:sz w:val="20"/>
+          <w:szCs w:val="20"/>
+          <w:shd w:val="clear" w:color="auto" w:fill="E8F2FE"/>
+        </w:rPr>
         <w:t>int</w:t>
       </w:r>
       <w:r>
@@ -4223,51 +4901,7 @@
           <w:szCs w:val="20"/>
           <w:shd w:val="clear" w:color="auto" w:fill="E8F2FE"/>
         </w:rPr>
-        <w:t xml:space="preserve"> </w:t>
-      </w:r>
-      <w:proofErr w:type="gramStart"/>
-      <w:r>
-        <w:rPr>
-          <w:rFonts w:ascii="Consolas" w:hAnsi="Consolas" w:cs="Consolas"/>
-          <w:b/>
-          <w:bCs/>
-          <w:color w:val="000000"/>
-          <w:sz w:val="20"/>
-          <w:szCs w:val="20"/>
-          <w:shd w:val="clear" w:color="auto" w:fill="E8F2FE"/>
-        </w:rPr>
-        <w:t>BuscarLibreCliente</w:t>
-      </w:r>
-      <w:r>
-        <w:rPr>
-          <w:rFonts w:ascii="Consolas" w:hAnsi="Consolas" w:cs="Consolas"/>
-          <w:color w:val="000000"/>
-          <w:sz w:val="20"/>
-          <w:szCs w:val="20"/>
-          <w:shd w:val="clear" w:color="auto" w:fill="E8F2FE"/>
-        </w:rPr>
-        <w:t>(</w:t>
-      </w:r>
-      <w:proofErr w:type="gramEnd"/>
-      <w:r>
-        <w:rPr>
-          <w:rFonts w:ascii="Consolas" w:hAnsi="Consolas" w:cs="Consolas"/>
-          <w:color w:val="005032"/>
-          <w:sz w:val="20"/>
-          <w:szCs w:val="20"/>
-          <w:shd w:val="clear" w:color="auto" w:fill="E8F2FE"/>
-        </w:rPr>
-        <w:t>eCliente</w:t>
-      </w:r>
-      <w:r>
-        <w:rPr>
-          <w:rFonts w:ascii="Consolas" w:hAnsi="Consolas" w:cs="Consolas"/>
-          <w:color w:val="000000"/>
-          <w:sz w:val="20"/>
-          <w:szCs w:val="20"/>
-          <w:shd w:val="clear" w:color="auto" w:fill="E8F2FE"/>
-        </w:rPr>
-        <w:t xml:space="preserve"> arrayCliente[], </w:t>
+        <w:t xml:space="preserve"> indice, </w:t>
       </w:r>
       <w:r>
         <w:rPr>
@@ -4279,6 +4913,28 @@
           <w:szCs w:val="20"/>
           <w:shd w:val="clear" w:color="auto" w:fill="E8F2FE"/>
         </w:rPr>
+        <w:t>char</w:t>
+      </w:r>
+      <w:r>
+        <w:rPr>
+          <w:rFonts w:ascii="Consolas" w:hAnsi="Consolas" w:cs="Consolas"/>
+          <w:color w:val="000000"/>
+          <w:sz w:val="20"/>
+          <w:szCs w:val="20"/>
+          <w:shd w:val="clear" w:color="auto" w:fill="E8F2FE"/>
+        </w:rPr>
+        <w:t xml:space="preserve"> nombre[], </w:t>
+      </w:r>
+      <w:r>
+        <w:rPr>
+          <w:rFonts w:ascii="Consolas" w:hAnsi="Consolas" w:cs="Consolas"/>
+          <w:b/>
+          <w:bCs/>
+          <w:color w:val="7F0055"/>
+          <w:sz w:val="20"/>
+          <w:szCs w:val="20"/>
+          <w:shd w:val="clear" w:color="auto" w:fill="E8F2FE"/>
+        </w:rPr>
         <w:t>int</w:t>
       </w:r>
       <w:r>
@@ -4289,7 +4945,73 @@
           <w:szCs w:val="20"/>
           <w:shd w:val="clear" w:color="auto" w:fill="E8F2FE"/>
         </w:rPr>
-        <w:t xml:space="preserve"> tamCliente);</w:t>
+        <w:t xml:space="preserve"> cuit, </w:t>
+      </w:r>
+      <w:r>
+        <w:rPr>
+          <w:rFonts w:ascii="Consolas" w:hAnsi="Consolas" w:cs="Consolas"/>
+          <w:b/>
+          <w:bCs/>
+          <w:color w:val="7F0055"/>
+          <w:sz w:val="20"/>
+          <w:szCs w:val="20"/>
+          <w:shd w:val="clear" w:color="auto" w:fill="E8F2FE"/>
+        </w:rPr>
+        <w:t>char</w:t>
+      </w:r>
+      <w:r>
+        <w:rPr>
+          <w:rFonts w:ascii="Consolas" w:hAnsi="Consolas" w:cs="Consolas"/>
+          <w:color w:val="000000"/>
+          <w:sz w:val="20"/>
+          <w:szCs w:val="20"/>
+          <w:shd w:val="clear" w:color="auto" w:fill="E8F2FE"/>
+        </w:rPr>
+        <w:t xml:space="preserve"> direccion[], </w:t>
+      </w:r>
+      <w:r>
+        <w:rPr>
+          <w:rFonts w:ascii="Consolas" w:hAnsi="Consolas" w:cs="Consolas"/>
+          <w:b/>
+          <w:bCs/>
+          <w:color w:val="7F0055"/>
+          <w:sz w:val="20"/>
+          <w:szCs w:val="20"/>
+          <w:shd w:val="clear" w:color="auto" w:fill="E8F2FE"/>
+        </w:rPr>
+        <w:t>int</w:t>
+      </w:r>
+      <w:r>
+        <w:rPr>
+          <w:rFonts w:ascii="Consolas" w:hAnsi="Consolas" w:cs="Consolas"/>
+          <w:color w:val="000000"/>
+          <w:sz w:val="20"/>
+          <w:szCs w:val="20"/>
+          <w:shd w:val="clear" w:color="auto" w:fill="E8F2FE"/>
+        </w:rPr>
+        <w:t xml:space="preserve"> localidad, </w:t>
+      </w:r>
+      <w:r>
+        <w:rPr>
+          <w:rFonts w:ascii="Consolas" w:hAnsi="Consolas" w:cs="Consolas"/>
+          <w:b/>
+          <w:bCs/>
+          <w:color w:val="7F0055"/>
+          <w:sz w:val="20"/>
+          <w:szCs w:val="20"/>
+          <w:shd w:val="clear" w:color="auto" w:fill="E8F2FE"/>
+        </w:rPr>
+        <w:t>int</w:t>
+      </w:r>
+      <w:r>
+        <w:rPr>
+          <w:rFonts w:ascii="Consolas" w:hAnsi="Consolas" w:cs="Consolas"/>
+          <w:color w:val="000000"/>
+          <w:sz w:val="20"/>
+          <w:szCs w:val="20"/>
+          <w:shd w:val="clear" w:color="auto" w:fill="E8F2FE"/>
+        </w:rPr>
+        <w:t xml:space="preserve"> idCliente);</w:t>
       </w:r>
     </w:p>
     <w:p>
@@ -4310,7 +5032,7 @@
           <w:sz w:val="28"/>
           <w:szCs w:val="28"/>
         </w:rPr>
-        <w:t>2.3</w:t>
+        <w:t>2.4</w:t>
       </w:r>
       <w:r>
         <w:rPr>
@@ -4320,24 +5042,30 @@
           <w:sz w:val="28"/>
           <w:szCs w:val="28"/>
         </w:rPr>
-        <w:t xml:space="preserve"> Funcion CargaCliente</w:t>
-      </w:r>
-    </w:p>
-    <w:p>
-      <w:pPr>
-        <w:rPr>
-          <w:rFonts w:ascii="Arial" w:hAnsi="Arial" w:cs="Arial"/>
-          <w:sz w:val="24"/>
-          <w:szCs w:val="24"/>
-        </w:rPr>
-      </w:pPr>
-      <w:r>
-        <w:rPr>
-          <w:rFonts w:ascii="Arial" w:hAnsi="Arial" w:cs="Arial"/>
-          <w:sz w:val="24"/>
-          <w:szCs w:val="24"/>
-        </w:rPr>
-        <w:t>Carga un elemento del array cliente con los datos pasados por parámetro y la variable isEmpty a 0.</w:t>
+        <w:t xml:space="preserve"> </w:t>
+      </w:r>
+      <w:r>
+        <w:rPr>
+          <w:rStyle w:val="Ttulo1Car"/>
+        </w:rPr>
+        <w:t>Funcion MainBajaCliente</w:t>
+      </w:r>
+    </w:p>
+    <w:p>
+      <w:pPr>
+        <w:rPr>
+          <w:rFonts w:ascii="Arial" w:hAnsi="Arial" w:cs="Arial"/>
+          <w:sz w:val="24"/>
+          <w:szCs w:val="24"/>
+        </w:rPr>
+      </w:pPr>
+      <w:r>
+        <w:rPr>
+          <w:rFonts w:ascii="Arial" w:hAnsi="Arial" w:cs="Arial"/>
+          <w:sz w:val="24"/>
+          <w:szCs w:val="24"/>
+        </w:rPr>
+        <w:t>Llamado desde el main realiza la baja de un cliente cambiando la variable isEmpty a 1.</w:t>
       </w:r>
     </w:p>
     <w:p>
@@ -4373,7 +5101,7 @@
           <w:sz w:val="24"/>
           <w:szCs w:val="24"/>
         </w:rPr>
-        <w:t>Int índice.</w:t>
+        <w:t>Int tamCliente.</w:t>
       </w:r>
     </w:p>
     <w:p>
@@ -4391,79 +5119,7 @@
           <w:sz w:val="24"/>
           <w:szCs w:val="24"/>
         </w:rPr>
-        <w:t>Char nombre.</w:t>
-      </w:r>
-    </w:p>
-    <w:p>
-      <w:pPr>
-        <w:spacing w:after="0"/>
-        <w:rPr>
-          <w:rFonts w:ascii="Arial" w:hAnsi="Arial" w:cs="Arial"/>
-          <w:sz w:val="24"/>
-          <w:szCs w:val="24"/>
-        </w:rPr>
-      </w:pPr>
-      <w:r>
-        <w:rPr>
-          <w:rFonts w:ascii="Arial" w:hAnsi="Arial" w:cs="Arial"/>
-          <w:sz w:val="24"/>
-          <w:szCs w:val="24"/>
-        </w:rPr>
-        <w:t>Int cuit.</w:t>
-      </w:r>
-    </w:p>
-    <w:p>
-      <w:pPr>
-        <w:spacing w:after="0"/>
-        <w:rPr>
-          <w:rFonts w:ascii="Arial" w:hAnsi="Arial" w:cs="Arial"/>
-          <w:sz w:val="24"/>
-          <w:szCs w:val="24"/>
-        </w:rPr>
-      </w:pPr>
-      <w:r>
-        <w:rPr>
-          <w:rFonts w:ascii="Arial" w:hAnsi="Arial" w:cs="Arial"/>
-          <w:sz w:val="24"/>
-          <w:szCs w:val="24"/>
-        </w:rPr>
-        <w:t>Char dirección.</w:t>
-      </w:r>
-    </w:p>
-    <w:p>
-      <w:pPr>
-        <w:spacing w:after="0"/>
-        <w:rPr>
-          <w:rFonts w:ascii="Arial" w:hAnsi="Arial" w:cs="Arial"/>
-          <w:sz w:val="24"/>
-          <w:szCs w:val="24"/>
-        </w:rPr>
-      </w:pPr>
-      <w:r>
-        <w:rPr>
-          <w:rFonts w:ascii="Arial" w:hAnsi="Arial" w:cs="Arial"/>
-          <w:sz w:val="24"/>
-          <w:szCs w:val="24"/>
-        </w:rPr>
-        <w:t>Int localidad.</w:t>
-      </w:r>
-    </w:p>
-    <w:p>
-      <w:pPr>
-        <w:spacing w:after="0"/>
-        <w:rPr>
-          <w:rFonts w:ascii="Arial" w:hAnsi="Arial" w:cs="Arial"/>
-          <w:sz w:val="24"/>
-          <w:szCs w:val="24"/>
-        </w:rPr>
-      </w:pPr>
-      <w:r>
-        <w:rPr>
-          <w:rFonts w:ascii="Arial" w:hAnsi="Arial" w:cs="Arial"/>
-          <w:sz w:val="24"/>
-          <w:szCs w:val="24"/>
-        </w:rPr>
-        <w:t>Int idCliente.</w:t>
+        <w:t>Return 0 si no pudo dar de baja y 1 si pudo dar de baja</w:t>
       </w:r>
     </w:p>
     <w:p>
@@ -4495,7 +5151,7 @@
           <w:szCs w:val="20"/>
           <w:shd w:val="clear" w:color="auto" w:fill="E8F2FE"/>
         </w:rPr>
-        <w:t>void</w:t>
+        <w:t>int</w:t>
       </w:r>
       <w:r>
         <w:rPr>
@@ -4518,7 +5174,7 @@
           <w:szCs w:val="20"/>
           <w:shd w:val="clear" w:color="auto" w:fill="E8F2FE"/>
         </w:rPr>
-        <w:t>CargaCliente</w:t>
+        <w:t>MainBajaCliente</w:t>
       </w:r>
       <w:r>
         <w:rPr>
@@ -4571,121 +5227,16 @@
           <w:szCs w:val="20"/>
           <w:shd w:val="clear" w:color="auto" w:fill="E8F2FE"/>
         </w:rPr>
-        <w:t xml:space="preserve"> indice, </w:t>
-      </w:r>
-      <w:r>
-        <w:rPr>
-          <w:rFonts w:ascii="Consolas" w:hAnsi="Consolas" w:cs="Consolas"/>
-          <w:b/>
-          <w:bCs/>
-          <w:color w:val="7F0055"/>
-          <w:sz w:val="20"/>
-          <w:szCs w:val="20"/>
-          <w:shd w:val="clear" w:color="auto" w:fill="E8F2FE"/>
-        </w:rPr>
-        <w:t>char</w:t>
-      </w:r>
-      <w:r>
-        <w:rPr>
-          <w:rFonts w:ascii="Consolas" w:hAnsi="Consolas" w:cs="Consolas"/>
-          <w:color w:val="000000"/>
-          <w:sz w:val="20"/>
-          <w:szCs w:val="20"/>
-          <w:shd w:val="clear" w:color="auto" w:fill="E8F2FE"/>
-        </w:rPr>
-        <w:t xml:space="preserve"> nombre[], </w:t>
-      </w:r>
-      <w:r>
-        <w:rPr>
-          <w:rFonts w:ascii="Consolas" w:hAnsi="Consolas" w:cs="Consolas"/>
-          <w:b/>
-          <w:bCs/>
-          <w:color w:val="7F0055"/>
-          <w:sz w:val="20"/>
-          <w:szCs w:val="20"/>
-          <w:shd w:val="clear" w:color="auto" w:fill="E8F2FE"/>
-        </w:rPr>
-        <w:t>int</w:t>
-      </w:r>
-      <w:r>
-        <w:rPr>
-          <w:rFonts w:ascii="Consolas" w:hAnsi="Consolas" w:cs="Consolas"/>
-          <w:color w:val="000000"/>
-          <w:sz w:val="20"/>
-          <w:szCs w:val="20"/>
-          <w:shd w:val="clear" w:color="auto" w:fill="E8F2FE"/>
-        </w:rPr>
-        <w:t xml:space="preserve"> cuit, </w:t>
-      </w:r>
-      <w:r>
-        <w:rPr>
-          <w:rFonts w:ascii="Consolas" w:hAnsi="Consolas" w:cs="Consolas"/>
-          <w:b/>
-          <w:bCs/>
-          <w:color w:val="7F0055"/>
-          <w:sz w:val="20"/>
-          <w:szCs w:val="20"/>
-          <w:shd w:val="clear" w:color="auto" w:fill="E8F2FE"/>
-        </w:rPr>
-        <w:t>char</w:t>
-      </w:r>
-      <w:r>
-        <w:rPr>
-          <w:rFonts w:ascii="Consolas" w:hAnsi="Consolas" w:cs="Consolas"/>
-          <w:color w:val="000000"/>
-          <w:sz w:val="20"/>
-          <w:szCs w:val="20"/>
-          <w:shd w:val="clear" w:color="auto" w:fill="E8F2FE"/>
-        </w:rPr>
-        <w:t xml:space="preserve"> direccion[], </w:t>
-      </w:r>
-      <w:r>
-        <w:rPr>
-          <w:rFonts w:ascii="Consolas" w:hAnsi="Consolas" w:cs="Consolas"/>
-          <w:b/>
-          <w:bCs/>
-          <w:color w:val="7F0055"/>
-          <w:sz w:val="20"/>
-          <w:szCs w:val="20"/>
-          <w:shd w:val="clear" w:color="auto" w:fill="E8F2FE"/>
-        </w:rPr>
-        <w:t>int</w:t>
-      </w:r>
-      <w:r>
-        <w:rPr>
-          <w:rFonts w:ascii="Consolas" w:hAnsi="Consolas" w:cs="Consolas"/>
-          <w:color w:val="000000"/>
-          <w:sz w:val="20"/>
-          <w:szCs w:val="20"/>
-          <w:shd w:val="clear" w:color="auto" w:fill="E8F2FE"/>
-        </w:rPr>
-        <w:t xml:space="preserve"> localidad, </w:t>
-      </w:r>
-      <w:r>
-        <w:rPr>
-          <w:rFonts w:ascii="Consolas" w:hAnsi="Consolas" w:cs="Consolas"/>
-          <w:b/>
-          <w:bCs/>
-          <w:color w:val="7F0055"/>
-          <w:sz w:val="20"/>
-          <w:szCs w:val="20"/>
-          <w:shd w:val="clear" w:color="auto" w:fill="E8F2FE"/>
-        </w:rPr>
-        <w:t>int</w:t>
-      </w:r>
-      <w:r>
-        <w:rPr>
-          <w:rFonts w:ascii="Consolas" w:hAnsi="Consolas" w:cs="Consolas"/>
-          <w:color w:val="000000"/>
-          <w:sz w:val="20"/>
-          <w:szCs w:val="20"/>
-          <w:shd w:val="clear" w:color="auto" w:fill="E8F2FE"/>
-        </w:rPr>
-        <w:t xml:space="preserve"> idCliente);</w:t>
-      </w:r>
-    </w:p>
-    <w:p>
-      <w:pPr>
+        <w:t xml:space="preserve"> tamCliente);</w:t>
+      </w:r>
+    </w:p>
+    <w:p>
+      <w:pPr>
+        <w:rPr>
+          <w:rStyle w:val="Ttulo1Car"/>
+        </w:rPr>
+      </w:pPr>
+      <w:r>
         <w:rPr>
           <w:rFonts w:ascii="Arial" w:hAnsi="Arial" w:cs="Arial"/>
           <w:b/>
@@ -4693,7 +5244,8 @@
           <w:sz w:val="28"/>
           <w:szCs w:val="28"/>
         </w:rPr>
-      </w:pPr>
+        <w:t>2.5</w:t>
+      </w:r>
       <w:r>
         <w:rPr>
           <w:rFonts w:ascii="Arial" w:hAnsi="Arial" w:cs="Arial"/>
@@ -4702,34 +5254,30 @@
           <w:sz w:val="28"/>
           <w:szCs w:val="28"/>
         </w:rPr>
-        <w:t>2.4</w:t>
-      </w:r>
-      <w:r>
-        <w:rPr>
-          <w:rFonts w:ascii="Arial" w:hAnsi="Arial" w:cs="Arial"/>
-          <w:b/>
-          <w:bCs/>
-          <w:sz w:val="28"/>
-          <w:szCs w:val="28"/>
-        </w:rPr>
-        <w:t xml:space="preserve"> Funcion MainBajaCliente</w:t>
-      </w:r>
-    </w:p>
-    <w:p>
-      <w:pPr>
-        <w:rPr>
-          <w:rFonts w:ascii="Arial" w:hAnsi="Arial" w:cs="Arial"/>
-          <w:sz w:val="24"/>
-          <w:szCs w:val="24"/>
-        </w:rPr>
-      </w:pPr>
-      <w:r>
-        <w:rPr>
-          <w:rFonts w:ascii="Arial" w:hAnsi="Arial" w:cs="Arial"/>
-          <w:sz w:val="24"/>
-          <w:szCs w:val="24"/>
-        </w:rPr>
-        <w:t>Llamado desde el main realiza la baja de un cliente cambiando la variable isEmpty a 1.</w:t>
+        <w:t xml:space="preserve"> </w:t>
+      </w:r>
+      <w:r>
+        <w:rPr>
+          <w:rStyle w:val="Ttulo1Car"/>
+        </w:rPr>
+        <w:t>Funcion SolicitarIdCliente</w:t>
+      </w:r>
+    </w:p>
+    <w:p>
+      <w:pPr>
+        <w:rPr>
+          <w:rFonts w:ascii="Arial" w:hAnsi="Arial" w:cs="Arial"/>
+          <w:sz w:val="24"/>
+          <w:szCs w:val="24"/>
+        </w:rPr>
+      </w:pPr>
+      <w:r>
+        <w:rPr>
+          <w:rFonts w:ascii="Arial" w:hAnsi="Arial" w:cs="Arial"/>
+          <w:sz w:val="24"/>
+          <w:szCs w:val="24"/>
+        </w:rPr>
+        <w:t>Solicita el ingreso de un id de cliente existente y retorna su índice.</w:t>
       </w:r>
     </w:p>
     <w:p>
@@ -4747,6 +5295,24 @@
           <w:sz w:val="24"/>
           <w:szCs w:val="24"/>
         </w:rPr>
+        <w:t>Char mensaje.</w:t>
+      </w:r>
+    </w:p>
+    <w:p>
+      <w:pPr>
+        <w:spacing w:after="0"/>
+        <w:rPr>
+          <w:rFonts w:ascii="Arial" w:hAnsi="Arial" w:cs="Arial"/>
+          <w:sz w:val="24"/>
+          <w:szCs w:val="24"/>
+        </w:rPr>
+      </w:pPr>
+      <w:r>
+        <w:rPr>
+          <w:rFonts w:ascii="Arial" w:hAnsi="Arial" w:cs="Arial"/>
+          <w:sz w:val="24"/>
+          <w:szCs w:val="24"/>
+        </w:rPr>
         <w:t>eCliente arrayCliente.</w:t>
       </w:r>
     </w:p>
@@ -4777,32 +5343,15 @@
           <w:szCs w:val="24"/>
         </w:rPr>
       </w:pPr>
-      <w:r>
-        <w:rPr>
-          <w:rFonts w:ascii="Arial" w:hAnsi="Arial" w:cs="Arial"/>
-          <w:sz w:val="24"/>
-          <w:szCs w:val="24"/>
-        </w:rPr>
-        <w:t>Return 0 si no pudo dar de baja y 1 si pudo dar de baja</w:t>
-      </w:r>
-    </w:p>
-    <w:p>
-      <w:pPr>
-        <w:spacing w:after="0"/>
-        <w:rPr>
-          <w:rFonts w:ascii="Arial" w:hAnsi="Arial" w:cs="Arial"/>
-          <w:sz w:val="24"/>
-          <w:szCs w:val="24"/>
-        </w:rPr>
-      </w:pPr>
-    </w:p>
-    <w:p>
-      <w:pPr>
-        <w:rPr>
-          <w:b/>
-          <w:bCs/>
-          <w:sz w:val="28"/>
-          <w:szCs w:val="28"/>
+    </w:p>
+    <w:p>
+      <w:pPr>
+        <w:rPr>
+          <w:rFonts w:ascii="Consolas" w:hAnsi="Consolas" w:cs="Consolas"/>
+          <w:color w:val="000000"/>
+          <w:sz w:val="20"/>
+          <w:szCs w:val="20"/>
+          <w:shd w:val="clear" w:color="auto" w:fill="E8F2FE"/>
         </w:rPr>
       </w:pPr>
       <w:r>
@@ -4838,7 +5387,7 @@
           <w:szCs w:val="20"/>
           <w:shd w:val="clear" w:color="auto" w:fill="E8F2FE"/>
         </w:rPr>
-        <w:t>MainBajaCliente</w:t>
+        <w:t>SolicitarIdCliente</w:t>
       </w:r>
       <w:r>
         <w:rPr>
@@ -4854,6 +5403,28 @@
       <w:r>
         <w:rPr>
           <w:rFonts w:ascii="Consolas" w:hAnsi="Consolas" w:cs="Consolas"/>
+          <w:b/>
+          <w:bCs/>
+          <w:color w:val="7F0055"/>
+          <w:sz w:val="20"/>
+          <w:szCs w:val="20"/>
+          <w:shd w:val="clear" w:color="auto" w:fill="E8F2FE"/>
+        </w:rPr>
+        <w:t>char</w:t>
+      </w:r>
+      <w:r>
+        <w:rPr>
+          <w:rFonts w:ascii="Consolas" w:hAnsi="Consolas" w:cs="Consolas"/>
+          <w:color w:val="000000"/>
+          <w:sz w:val="20"/>
+          <w:szCs w:val="20"/>
+          <w:shd w:val="clear" w:color="auto" w:fill="E8F2FE"/>
+        </w:rPr>
+        <w:t xml:space="preserve">* mensaje, </w:t>
+      </w:r>
+      <w:r>
+        <w:rPr>
+          <w:rFonts w:ascii="Consolas" w:hAnsi="Consolas" w:cs="Consolas"/>
           <w:color w:val="005032"/>
           <w:sz w:val="20"/>
           <w:szCs w:val="20"/>
@@ -4894,262 +5465,16 @@
         <w:t xml:space="preserve"> tamCliente);</w:t>
       </w:r>
     </w:p>
-    <w:p>
-      <w:pPr>
-        <w:rPr>
-          <w:rFonts w:ascii="Arial" w:hAnsi="Arial" w:cs="Arial"/>
-          <w:b/>
-          <w:bCs/>
-          <w:sz w:val="28"/>
-          <w:szCs w:val="28"/>
-        </w:rPr>
-      </w:pPr>
-      <w:r>
-        <w:rPr>
-          <w:rFonts w:ascii="Arial" w:hAnsi="Arial" w:cs="Arial"/>
-          <w:b/>
-          <w:bCs/>
-          <w:sz w:val="28"/>
-          <w:szCs w:val="28"/>
-        </w:rPr>
-        <w:t>2.5</w:t>
-      </w:r>
-      <w:r>
-        <w:rPr>
-          <w:rFonts w:ascii="Arial" w:hAnsi="Arial" w:cs="Arial"/>
-          <w:b/>
-          <w:bCs/>
-          <w:sz w:val="28"/>
-          <w:szCs w:val="28"/>
-        </w:rPr>
-        <w:t xml:space="preserve"> Funcion SolicitarIdCliente</w:t>
-      </w:r>
-    </w:p>
-    <w:p>
-      <w:pPr>
-        <w:rPr>
-          <w:rFonts w:ascii="Arial" w:hAnsi="Arial" w:cs="Arial"/>
-          <w:sz w:val="24"/>
-          <w:szCs w:val="24"/>
-        </w:rPr>
-      </w:pPr>
-      <w:r>
-        <w:rPr>
-          <w:rFonts w:ascii="Arial" w:hAnsi="Arial" w:cs="Arial"/>
-          <w:sz w:val="24"/>
-          <w:szCs w:val="24"/>
-        </w:rPr>
-        <w:t>Solicita el ingreso de un id de cliente existente y retorna su índice.</w:t>
-      </w:r>
-    </w:p>
-    <w:p>
-      <w:pPr>
-        <w:spacing w:after="0"/>
-        <w:rPr>
-          <w:rFonts w:ascii="Arial" w:hAnsi="Arial" w:cs="Arial"/>
-          <w:sz w:val="24"/>
-          <w:szCs w:val="24"/>
-        </w:rPr>
-      </w:pPr>
-      <w:r>
-        <w:rPr>
-          <w:rFonts w:ascii="Arial" w:hAnsi="Arial" w:cs="Arial"/>
-          <w:sz w:val="24"/>
-          <w:szCs w:val="24"/>
-        </w:rPr>
-        <w:t>Char mensaje.</w:t>
-      </w:r>
-    </w:p>
-    <w:p>
-      <w:pPr>
-        <w:spacing w:after="0"/>
-        <w:rPr>
-          <w:rFonts w:ascii="Arial" w:hAnsi="Arial" w:cs="Arial"/>
-          <w:sz w:val="24"/>
-          <w:szCs w:val="24"/>
-        </w:rPr>
-      </w:pPr>
-      <w:r>
-        <w:rPr>
-          <w:rFonts w:ascii="Arial" w:hAnsi="Arial" w:cs="Arial"/>
-          <w:sz w:val="24"/>
-          <w:szCs w:val="24"/>
-        </w:rPr>
-        <w:t>eCliente arrayCliente.</w:t>
-      </w:r>
-    </w:p>
-    <w:p>
-      <w:pPr>
-        <w:spacing w:after="0"/>
-        <w:rPr>
-          <w:rFonts w:ascii="Arial" w:hAnsi="Arial" w:cs="Arial"/>
-          <w:sz w:val="24"/>
-          <w:szCs w:val="24"/>
-        </w:rPr>
-      </w:pPr>
-      <w:r>
-        <w:rPr>
-          <w:rFonts w:ascii="Arial" w:hAnsi="Arial" w:cs="Arial"/>
-          <w:sz w:val="24"/>
-          <w:szCs w:val="24"/>
-        </w:rPr>
-        <w:t>Int tamCliente.</w:t>
-      </w:r>
-    </w:p>
-    <w:p>
-      <w:pPr>
-        <w:spacing w:after="0"/>
-        <w:rPr>
-          <w:rFonts w:ascii="Arial" w:hAnsi="Arial" w:cs="Arial"/>
-          <w:sz w:val="24"/>
-          <w:szCs w:val="24"/>
-        </w:rPr>
-      </w:pPr>
-    </w:p>
-    <w:p>
-      <w:pPr>
-        <w:rPr>
-          <w:rFonts w:ascii="Consolas" w:hAnsi="Consolas" w:cs="Consolas"/>
-          <w:color w:val="000000"/>
-          <w:sz w:val="20"/>
-          <w:szCs w:val="20"/>
-          <w:shd w:val="clear" w:color="auto" w:fill="E8F2FE"/>
-        </w:rPr>
-      </w:pPr>
-      <w:r>
-        <w:rPr>
-          <w:rFonts w:ascii="Consolas" w:hAnsi="Consolas" w:cs="Consolas"/>
-          <w:b/>
-          <w:bCs/>
-          <w:color w:val="7F0055"/>
-          <w:sz w:val="20"/>
-          <w:szCs w:val="20"/>
-          <w:shd w:val="clear" w:color="auto" w:fill="E8F2FE"/>
-        </w:rPr>
-        <w:t>int</w:t>
-      </w:r>
-      <w:r>
-        <w:rPr>
-          <w:rFonts w:ascii="Consolas" w:hAnsi="Consolas" w:cs="Consolas"/>
-          <w:color w:val="000000"/>
-          <w:sz w:val="20"/>
-          <w:szCs w:val="20"/>
-          <w:shd w:val="clear" w:color="auto" w:fill="E8F2FE"/>
-        </w:rPr>
-        <w:t xml:space="preserve"> </w:t>
-      </w:r>
-      <w:proofErr w:type="gramStart"/>
-      <w:r>
-        <w:rPr>
-          <w:rFonts w:ascii="Consolas" w:hAnsi="Consolas" w:cs="Consolas"/>
-          <w:b/>
-          <w:bCs/>
-          <w:color w:val="000000"/>
-          <w:sz w:val="20"/>
-          <w:szCs w:val="20"/>
-          <w:shd w:val="clear" w:color="auto" w:fill="E8F2FE"/>
-        </w:rPr>
-        <w:t>SolicitarIdCliente</w:t>
-      </w:r>
-      <w:r>
-        <w:rPr>
-          <w:rFonts w:ascii="Consolas" w:hAnsi="Consolas" w:cs="Consolas"/>
-          <w:color w:val="000000"/>
-          <w:sz w:val="20"/>
-          <w:szCs w:val="20"/>
-          <w:shd w:val="clear" w:color="auto" w:fill="E8F2FE"/>
-        </w:rPr>
-        <w:t>(</w:t>
-      </w:r>
-      <w:proofErr w:type="gramEnd"/>
-      <w:r>
-        <w:rPr>
-          <w:rFonts w:ascii="Consolas" w:hAnsi="Consolas" w:cs="Consolas"/>
-          <w:b/>
-          <w:bCs/>
-          <w:color w:val="7F0055"/>
-          <w:sz w:val="20"/>
-          <w:szCs w:val="20"/>
-          <w:shd w:val="clear" w:color="auto" w:fill="E8F2FE"/>
-        </w:rPr>
-        <w:t>char</w:t>
-      </w:r>
-      <w:r>
-        <w:rPr>
-          <w:rFonts w:ascii="Consolas" w:hAnsi="Consolas" w:cs="Consolas"/>
-          <w:color w:val="000000"/>
-          <w:sz w:val="20"/>
-          <w:szCs w:val="20"/>
-          <w:shd w:val="clear" w:color="auto" w:fill="E8F2FE"/>
-        </w:rPr>
-        <w:t xml:space="preserve">* mensaje, </w:t>
-      </w:r>
-      <w:r>
-        <w:rPr>
-          <w:rFonts w:ascii="Consolas" w:hAnsi="Consolas" w:cs="Consolas"/>
-          <w:color w:val="005032"/>
-          <w:sz w:val="20"/>
-          <w:szCs w:val="20"/>
-          <w:shd w:val="clear" w:color="auto" w:fill="E8F2FE"/>
-        </w:rPr>
-        <w:t>eCliente</w:t>
-      </w:r>
-      <w:r>
-        <w:rPr>
-          <w:rFonts w:ascii="Consolas" w:hAnsi="Consolas" w:cs="Consolas"/>
-          <w:color w:val="000000"/>
-          <w:sz w:val="20"/>
-          <w:szCs w:val="20"/>
-          <w:shd w:val="clear" w:color="auto" w:fill="E8F2FE"/>
-        </w:rPr>
-        <w:t xml:space="preserve"> arrayCliente[], </w:t>
-      </w:r>
-      <w:r>
-        <w:rPr>
-          <w:rFonts w:ascii="Consolas" w:hAnsi="Consolas" w:cs="Consolas"/>
-          <w:b/>
-          <w:bCs/>
-          <w:color w:val="7F0055"/>
-          <w:sz w:val="20"/>
-          <w:szCs w:val="20"/>
-          <w:shd w:val="clear" w:color="auto" w:fill="E8F2FE"/>
-        </w:rPr>
-        <w:t>int</w:t>
-      </w:r>
-      <w:r>
-        <w:rPr>
-          <w:rFonts w:ascii="Consolas" w:hAnsi="Consolas" w:cs="Consolas"/>
-          <w:color w:val="000000"/>
-          <w:sz w:val="20"/>
-          <w:szCs w:val="20"/>
-          <w:shd w:val="clear" w:color="auto" w:fill="E8F2FE"/>
-        </w:rPr>
-        <w:t xml:space="preserve"> tamCliente);</w:t>
-      </w:r>
-      <w:r>
-        <w:rPr>
-          <w:rFonts w:ascii="Consolas" w:hAnsi="Consolas" w:cs="Consolas"/>
-          <w:color w:val="000000"/>
-          <w:sz w:val="20"/>
-          <w:szCs w:val="20"/>
-          <w:shd w:val="clear" w:color="auto" w:fill="E8F2FE"/>
-        </w:rPr>
-        <w:br w:type="page"/>
-      </w:r>
-    </w:p>
-    <w:p>
-      <w:pPr>
-        <w:rPr>
-          <w:b/>
-          <w:bCs/>
-          <w:sz w:val="28"/>
-          <w:szCs w:val="28"/>
-        </w:rPr>
-      </w:pPr>
-    </w:p>
     <w:sectPr>
+      <w:footerReference w:type="default" r:id="rId8"/>
       <w:pgSz w:w="11906" w:h="16838"/>
       <w:pgMar w:top="1417" w:right="1701" w:bottom="1417" w:left="1701" w:header="708" w:footer="708" w:gutter="0"/>
+      <w:pgBorders w:offsetFrom="page">
+        <w:top w:val="single" w:sz="48" w:space="24" w:color="ED7D31" w:themeColor="accent2"/>
+        <w:left w:val="single" w:sz="48" w:space="24" w:color="ED7D31" w:themeColor="accent2"/>
+        <w:bottom w:val="single" w:sz="48" w:space="24" w:color="ED7D31" w:themeColor="accent2"/>
+        <w:right w:val="single" w:sz="48" w:space="24" w:color="ED7D31" w:themeColor="accent2"/>
+      </w:pgBorders>
       <w:cols w:space="708"/>
       <w:docGrid w:linePitch="360"/>
     </w:sectPr>
@@ -5157,12 +5482,107 @@
 </w:document>
 </file>
 
+<file path=word/endnotes.xml><?xml version="1.0" encoding="utf-8"?>
+<w:endnotes xmlns:wpc="http://schemas.microsoft.com/office/word/2010/wordprocessingCanvas" xmlns:cx="http://schemas.microsoft.com/office/drawing/2014/chartex" xmlns:cx1="http://schemas.microsoft.com/office/drawing/2015/9/8/chartex" xmlns:cx2="http://schemas.microsoft.com/office/drawing/2015/10/21/chartex" xmlns:cx3="http://schemas.microsoft.com/office/drawing/2016/5/9/chartex" xmlns:cx4="http://schemas.microsoft.com/office/drawing/2016/5/10/chartex" xmlns:cx5="http://schemas.microsoft.com/office/drawing/2016/5/11/chartex" xmlns:cx6="http://schemas.microsoft.com/office/drawing/2016/5/12/chartex" xmlns:cx7="http://schemas.microsoft.com/office/drawing/2016/5/13/chartex" xmlns:cx8="http://schemas.microsoft.com/office/drawing/2016/5/14/chartex" xmlns:mc="http://schemas.openxmlformats.org/markup-compatibility/2006" xmlns:aink="http://schemas.microsoft.com/office/drawing/2016/ink" xmlns:am3d="http://schemas.microsoft.com/office/drawing/2017/model3d" xmlns:o="urn:schemas-microsoft-com:office:office" xmlns:r="http://schemas.openxmlformats.org/officeDocument/2006/relationships" xmlns:m="http://schemas.openxmlformats.org/officeDocument/2006/math" xmlns:v="urn:schemas-microsoft-com:vml" xmlns:wp14="http://schemas.microsoft.com/office/word/2010/wordprocessingDrawing" xmlns:wp="http://schemas.openxmlformats.org/drawingml/2006/wordprocessingDrawing" xmlns:w10="urn:schemas-microsoft-com:office:word" xmlns:w="http://schemas.openxmlformats.org/wordprocessingml/2006/main" xmlns:w14="http://schemas.microsoft.com/office/word/2010/wordml" xmlns:w15="http://schemas.microsoft.com/office/word/2012/wordml" xmlns:w16cex="http://schemas.microsoft.com/office/word/2018/wordml/cex" xmlns:w16cid="http://schemas.microsoft.com/office/word/2016/wordml/cid" xmlns:w16="http://schemas.microsoft.com/office/word/2018/wordml" xmlns:w16sdtdh="http://schemas.microsoft.com/office/word/2020/wordml/sdtdatahash" xmlns:w16se="http://schemas.microsoft.com/office/word/2015/wordml/symex" xmlns:wpg="http://schemas.microsoft.com/office/word/2010/wordprocessingGroup" xmlns:wpi="http://schemas.microsoft.com/office/word/2010/wordprocessingInk" xmlns:wne="http://schemas.microsoft.com/office/word/2006/wordml" xmlns:wps="http://schemas.microsoft.com/office/word/2010/wordprocessingShape" mc:Ignorable="w14 w15 w16se w16cid w16 w16cex w16sdtdh wp14">
+  <w:endnote w:type="separator" w:id="-1">
+    <w:p>
+      <w:pPr>
+        <w:spacing w:after="0" w:line="240" w:lineRule="auto"/>
+      </w:pPr>
+      <w:r>
+        <w:separator/>
+      </w:r>
+    </w:p>
+  </w:endnote>
+  <w:endnote w:type="continuationSeparator" w:id="0">
+    <w:p>
+      <w:pPr>
+        <w:spacing w:after="0" w:line="240" w:lineRule="auto"/>
+      </w:pPr>
+      <w:r>
+        <w:continuationSeparator/>
+      </w:r>
+    </w:p>
+  </w:endnote>
+</w:endnotes>
+</file>
+
+<file path=word/footer1.xml><?xml version="1.0" encoding="utf-8"?>
+<w:ftr xmlns:wpc="http://schemas.microsoft.com/office/word/2010/wordprocessingCanvas" xmlns:cx="http://schemas.microsoft.com/office/drawing/2014/chartex" xmlns:cx1="http://schemas.microsoft.com/office/drawing/2015/9/8/chartex" xmlns:cx2="http://schemas.microsoft.com/office/drawing/2015/10/21/chartex" xmlns:cx3="http://schemas.microsoft.com/office/drawing/2016/5/9/chartex" xmlns:cx4="http://schemas.microsoft.com/office/drawing/2016/5/10/chartex" xmlns:cx5="http://schemas.microsoft.com/office/drawing/2016/5/11/chartex" xmlns:cx6="http://schemas.microsoft.com/office/drawing/2016/5/12/chartex" xmlns:cx7="http://schemas.microsoft.com/office/drawing/2016/5/13/chartex" xmlns:cx8="http://schemas.microsoft.com/office/drawing/2016/5/14/chartex" xmlns:mc="http://schemas.openxmlformats.org/markup-compatibility/2006" xmlns:aink="http://schemas.microsoft.com/office/drawing/2016/ink" xmlns:am3d="http://schemas.microsoft.com/office/drawing/2017/model3d" xmlns:o="urn:schemas-microsoft-com:office:office" xmlns:r="http://schemas.openxmlformats.org/officeDocument/2006/relationships" xmlns:m="http://schemas.openxmlformats.org/officeDocument/2006/math" xmlns:v="urn:schemas-microsoft-com:vml" xmlns:wp14="http://schemas.microsoft.com/office/word/2010/wordprocessingDrawing" xmlns:wp="http://schemas.openxmlformats.org/drawingml/2006/wordprocessingDrawing" xmlns:w10="urn:schemas-microsoft-com:office:word" xmlns:w="http://schemas.openxmlformats.org/wordprocessingml/2006/main" xmlns:w14="http://schemas.microsoft.com/office/word/2010/wordml" xmlns:w15="http://schemas.microsoft.com/office/word/2012/wordml" xmlns:w16cex="http://schemas.microsoft.com/office/word/2018/wordml/cex" xmlns:w16cid="http://schemas.microsoft.com/office/word/2016/wordml/cid" xmlns:w16="http://schemas.microsoft.com/office/word/2018/wordml" xmlns:w16sdtdh="http://schemas.microsoft.com/office/word/2020/wordml/sdtdatahash" xmlns:w16se="http://schemas.microsoft.com/office/word/2015/wordml/symex" xmlns:wpg="http://schemas.microsoft.com/office/word/2010/wordprocessingGroup" xmlns:wpi="http://schemas.microsoft.com/office/word/2010/wordprocessingInk" xmlns:wne="http://schemas.microsoft.com/office/word/2006/wordml" xmlns:wps="http://schemas.microsoft.com/office/word/2010/wordprocessingShape" mc:Ignorable="w14 w15 w16se w16cid w16 w16cex w16sdtdh wp14">
+  <w:sdt>
+    <w:sdtPr>
+      <w:id w:val="-1912067302"/>
+      <w:docPartObj>
+        <w:docPartGallery w:val="Page Numbers (Bottom of Page)"/>
+        <w:docPartUnique/>
+      </w:docPartObj>
+    </w:sdtPr>
+    <w:sdtContent>
+      <w:p>
+        <w:pPr>
+          <w:pStyle w:val="Piedepgina"/>
+          <w:jc w:val="center"/>
+        </w:pPr>
+        <w:r>
+          <w:fldChar w:fldCharType="begin"/>
+        </w:r>
+        <w:r>
+          <w:instrText>PAGE   \* MERGEFORMAT</w:instrText>
+        </w:r>
+        <w:r>
+          <w:fldChar w:fldCharType="separate"/>
+        </w:r>
+        <w:r>
+          <w:rPr>
+            <w:lang w:val="es-ES"/>
+          </w:rPr>
+          <w:t>2</w:t>
+        </w:r>
+        <w:r>
+          <w:fldChar w:fldCharType="end"/>
+        </w:r>
+      </w:p>
+    </w:sdtContent>
+  </w:sdt>
+  <w:p>
+    <w:pPr>
+      <w:pStyle w:val="Piedepgina"/>
+    </w:pPr>
+  </w:p>
+</w:ftr>
+</file>
+
+<file path=word/footnotes.xml><?xml version="1.0" encoding="utf-8"?>
+<w:footnotes xmlns:wpc="http://schemas.microsoft.com/office/word/2010/wordprocessingCanvas" xmlns:cx="http://schemas.microsoft.com/office/drawing/2014/chartex" xmlns:cx1="http://schemas.microsoft.com/office/drawing/2015/9/8/chartex" xmlns:cx2="http://schemas.microsoft.com/office/drawing/2015/10/21/chartex" xmlns:cx3="http://schemas.microsoft.com/office/drawing/2016/5/9/chartex" xmlns:cx4="http://schemas.microsoft.com/office/drawing/2016/5/10/chartex" xmlns:cx5="http://schemas.microsoft.com/office/drawing/2016/5/11/chartex" xmlns:cx6="http://schemas.microsoft.com/office/drawing/2016/5/12/chartex" xmlns:cx7="http://schemas.microsoft.com/office/drawing/2016/5/13/chartex" xmlns:cx8="http://schemas.microsoft.com/office/drawing/2016/5/14/chartex" xmlns:mc="http://schemas.openxmlformats.org/markup-compatibility/2006" xmlns:aink="http://schemas.microsoft.com/office/drawing/2016/ink" xmlns:am3d="http://schemas.microsoft.com/office/drawing/2017/model3d" xmlns:o="urn:schemas-microsoft-com:office:office" xmlns:r="http://schemas.openxmlformats.org/officeDocument/2006/relationships" xmlns:m="http://schemas.openxmlformats.org/officeDocument/2006/math" xmlns:v="urn:schemas-microsoft-com:vml" xmlns:wp14="http://schemas.microsoft.com/office/word/2010/wordprocessingDrawing" xmlns:wp="http://schemas.openxmlformats.org/drawingml/2006/wordprocessingDrawing" xmlns:w10="urn:schemas-microsoft-com:office:word" xmlns:w="http://schemas.openxmlformats.org/wordprocessingml/2006/main" xmlns:w14="http://schemas.microsoft.com/office/word/2010/wordml" xmlns:w15="http://schemas.microsoft.com/office/word/2012/wordml" xmlns:w16cex="http://schemas.microsoft.com/office/word/2018/wordml/cex" xmlns:w16cid="http://schemas.microsoft.com/office/word/2016/wordml/cid" xmlns:w16="http://schemas.microsoft.com/office/word/2018/wordml" xmlns:w16sdtdh="http://schemas.microsoft.com/office/word/2020/wordml/sdtdatahash" xmlns:w16se="http://schemas.microsoft.com/office/word/2015/wordml/symex" xmlns:wpg="http://schemas.microsoft.com/office/word/2010/wordprocessingGroup" xmlns:wpi="http://schemas.microsoft.com/office/word/2010/wordprocessingInk" xmlns:wne="http://schemas.microsoft.com/office/word/2006/wordml" xmlns:wps="http://schemas.microsoft.com/office/word/2010/wordprocessingShape" mc:Ignorable="w14 w15 w16se w16cid w16 w16cex w16sdtdh wp14">
+  <w:footnote w:type="separator" w:id="-1">
+    <w:p>
+      <w:pPr>
+        <w:spacing w:after="0" w:line="240" w:lineRule="auto"/>
+      </w:pPr>
+      <w:r>
+        <w:separator/>
+      </w:r>
+    </w:p>
+  </w:footnote>
+  <w:footnote w:type="continuationSeparator" w:id="0">
+    <w:p>
+      <w:pPr>
+        <w:spacing w:after="0" w:line="240" w:lineRule="auto"/>
+      </w:pPr>
+      <w:r>
+        <w:continuationSeparator/>
+      </w:r>
+    </w:p>
+  </w:footnote>
+</w:footnotes>
+</file>
+
 <file path=word/numbering.xml><?xml version="1.0" encoding="utf-8"?>
 <w:numbering xmlns:wpc="http://schemas.microsoft.com/office/word/2010/wordprocessingCanvas" xmlns:cx="http://schemas.microsoft.com/office/drawing/2014/chartex" xmlns:cx1="http://schemas.microsoft.com/office/drawing/2015/9/8/chartex" xmlns:cx2="http://schemas.microsoft.com/office/drawing/2015/10/21/chartex" xmlns:cx3="http://schemas.microsoft.com/office/drawing/2016/5/9/chartex" xmlns:cx4="http://schemas.microsoft.com/office/drawing/2016/5/10/chartex" xmlns:cx5="http://schemas.microsoft.com/office/drawing/2016/5/11/chartex" xmlns:cx6="http://schemas.microsoft.com/office/drawing/2016/5/12/chartex" xmlns:cx7="http://schemas.microsoft.com/office/drawing/2016/5/13/chartex" xmlns:cx8="http://schemas.microsoft.com/office/drawing/2016/5/14/chartex" xmlns:mc="http://schemas.openxmlformats.org/markup-compatibility/2006" xmlns:aink="http://schemas.microsoft.com/office/drawing/2016/ink" xmlns:am3d="http://schemas.microsoft.com/office/drawing/2017/model3d" xmlns:o="urn:schemas-microsoft-com:office:office" xmlns:r="http://schemas.openxmlformats.org/officeDocument/2006/relationships" xmlns:m="http://schemas.openxmlformats.org/officeDocument/2006/math" xmlns:v="urn:schemas-microsoft-com:vml" xmlns:wp14="http://schemas.microsoft.com/office/word/2010/wordprocessingDrawing" xmlns:wp="http://schemas.openxmlformats.org/drawingml/2006/wordprocessingDrawing" xmlns:w10="urn:schemas-microsoft-com:office:word" xmlns:w="http://schemas.openxmlformats.org/wordprocessingml/2006/main" xmlns:w14="http://schemas.microsoft.com/office/word/2010/wordml" xmlns:w15="http://schemas.microsoft.com/office/word/2012/wordml" xmlns:w16cex="http://schemas.microsoft.com/office/word/2018/wordml/cex" xmlns:w16cid="http://schemas.microsoft.com/office/word/2016/wordml/cid" xmlns:w16="http://schemas.microsoft.com/office/word/2018/wordml" xmlns:w16sdtdh="http://schemas.microsoft.com/office/word/2020/wordml/sdtdatahash" xmlns:w16se="http://schemas.microsoft.com/office/word/2015/wordml/symex" xmlns:wpg="http://schemas.microsoft.com/office/word/2010/wordprocessingGroup" xmlns:wpi="http://schemas.microsoft.com/office/word/2010/wordprocessingInk" xmlns:wne="http://schemas.microsoft.com/office/word/2006/wordml" xmlns:wps="http://schemas.microsoft.com/office/word/2010/wordprocessingShape" mc:Ignorable="w14 w15 w16se w16cid w16 w16cex w16sdtdh wp14">
   <w:abstractNum w:abstractNumId="0" w15:restartNumberingAfterBreak="0">
     <w:nsid w:val="02F22827"/>
     <w:multiLevelType w:val="multilevel"/>
-    <w:tmpl w:val="268074B8"/>
+    <w:tmpl w:val="6414C8E4"/>
     <w:lvl w:ilvl="0">
       <w:start w:val="1"/>
       <w:numFmt w:val="decimal"/>
@@ -5178,6 +5598,7 @@
     <w:lvl w:ilvl="1">
       <w:start w:val="3"/>
       <w:numFmt w:val="decimal"/>
+      <w:pStyle w:val="Ttulo1"/>
       <w:lvlText w:val="%1.%2"/>
       <w:lvlJc w:val="left"/>
       <w:pPr>
@@ -5386,6 +5807,119 @@
     </w:lvl>
   </w:abstractNum>
   <w:abstractNum w:abstractNumId="2" w15:restartNumberingAfterBreak="0">
+    <w:nsid w:val="3E5A4D58"/>
+    <w:multiLevelType w:val="hybridMultilevel"/>
+    <w:tmpl w:val="FA645D9C"/>
+    <w:lvl w:ilvl="0" w:tplc="580A0001">
+      <w:start w:val="1"/>
+      <w:numFmt w:val="bullet"/>
+      <w:lvlText w:val=""/>
+      <w:lvlJc w:val="left"/>
+      <w:pPr>
+        <w:ind w:left="720" w:hanging="360"/>
+      </w:pPr>
+      <w:rPr>
+        <w:rFonts w:ascii="Symbol" w:hAnsi="Symbol" w:hint="default"/>
+      </w:rPr>
+    </w:lvl>
+    <w:lvl w:ilvl="1" w:tplc="580A0003" w:tentative="1">
+      <w:start w:val="1"/>
+      <w:numFmt w:val="bullet"/>
+      <w:lvlText w:val="o"/>
+      <w:lvlJc w:val="left"/>
+      <w:pPr>
+        <w:ind w:left="1440" w:hanging="360"/>
+      </w:pPr>
+      <w:rPr>
+        <w:rFonts w:ascii="Courier New" w:hAnsi="Courier New" w:cs="Courier New" w:hint="default"/>
+      </w:rPr>
+    </w:lvl>
+    <w:lvl w:ilvl="2" w:tplc="580A0005" w:tentative="1">
+      <w:start w:val="1"/>
+      <w:numFmt w:val="bullet"/>
+      <w:lvlText w:val=""/>
+      <w:lvlJc w:val="left"/>
+      <w:pPr>
+        <w:ind w:left="2160" w:hanging="360"/>
+      </w:pPr>
+      <w:rPr>
+        <w:rFonts w:ascii="Wingdings" w:hAnsi="Wingdings" w:hint="default"/>
+      </w:rPr>
+    </w:lvl>
+    <w:lvl w:ilvl="3" w:tplc="580A0001" w:tentative="1">
+      <w:start w:val="1"/>
+      <w:numFmt w:val="bullet"/>
+      <w:lvlText w:val=""/>
+      <w:lvlJc w:val="left"/>
+      <w:pPr>
+        <w:ind w:left="2880" w:hanging="360"/>
+      </w:pPr>
+      <w:rPr>
+        <w:rFonts w:ascii="Symbol" w:hAnsi="Symbol" w:hint="default"/>
+      </w:rPr>
+    </w:lvl>
+    <w:lvl w:ilvl="4" w:tplc="580A0003" w:tentative="1">
+      <w:start w:val="1"/>
+      <w:numFmt w:val="bullet"/>
+      <w:lvlText w:val="o"/>
+      <w:lvlJc w:val="left"/>
+      <w:pPr>
+        <w:ind w:left="3600" w:hanging="360"/>
+      </w:pPr>
+      <w:rPr>
+        <w:rFonts w:ascii="Courier New" w:hAnsi="Courier New" w:cs="Courier New" w:hint="default"/>
+      </w:rPr>
+    </w:lvl>
+    <w:lvl w:ilvl="5" w:tplc="580A0005" w:tentative="1">
+      <w:start w:val="1"/>
+      <w:numFmt w:val="bullet"/>
+      <w:lvlText w:val=""/>
+      <w:lvlJc w:val="left"/>
+      <w:pPr>
+        <w:ind w:left="4320" w:hanging="360"/>
+      </w:pPr>
+      <w:rPr>
+        <w:rFonts w:ascii="Wingdings" w:hAnsi="Wingdings" w:hint="default"/>
+      </w:rPr>
+    </w:lvl>
+    <w:lvl w:ilvl="6" w:tplc="580A0001" w:tentative="1">
+      <w:start w:val="1"/>
+      <w:numFmt w:val="bullet"/>
+      <w:lvlText w:val=""/>
+      <w:lvlJc w:val="left"/>
+      <w:pPr>
+        <w:ind w:left="5040" w:hanging="360"/>
+      </w:pPr>
+      <w:rPr>
+        <w:rFonts w:ascii="Symbol" w:hAnsi="Symbol" w:hint="default"/>
+      </w:rPr>
+    </w:lvl>
+    <w:lvl w:ilvl="7" w:tplc="580A0003" w:tentative="1">
+      <w:start w:val="1"/>
+      <w:numFmt w:val="bullet"/>
+      <w:lvlText w:val="o"/>
+      <w:lvlJc w:val="left"/>
+      <w:pPr>
+        <w:ind w:left="5760" w:hanging="360"/>
+      </w:pPr>
+      <w:rPr>
+        <w:rFonts w:ascii="Courier New" w:hAnsi="Courier New" w:cs="Courier New" w:hint="default"/>
+      </w:rPr>
+    </w:lvl>
+    <w:lvl w:ilvl="8" w:tplc="580A0005" w:tentative="1">
+      <w:start w:val="1"/>
+      <w:numFmt w:val="bullet"/>
+      <w:lvlText w:val=""/>
+      <w:lvlJc w:val="left"/>
+      <w:pPr>
+        <w:ind w:left="6480" w:hanging="360"/>
+      </w:pPr>
+      <w:rPr>
+        <w:rFonts w:ascii="Wingdings" w:hAnsi="Wingdings" w:hint="default"/>
+      </w:rPr>
+    </w:lvl>
+  </w:abstractNum>
+  <w:abstractNum w:abstractNumId="3" w15:restartNumberingAfterBreak="0">
     <w:nsid w:val="552C4086"/>
     <w:multiLevelType w:val="multilevel"/>
     <w:tmpl w:val="62E2E892"/>
@@ -5499,13 +6033,16 @@
     </w:lvl>
   </w:abstractNum>
   <w:num w:numId="1">
-    <w:abstractNumId w:val="2"/>
+    <w:abstractNumId w:val="3"/>
   </w:num>
   <w:num w:numId="2">
     <w:abstractNumId w:val="0"/>
   </w:num>
   <w:num w:numId="3">
     <w:abstractNumId w:val="1"/>
+  </w:num>
+  <w:num w:numId="4">
+    <w:abstractNumId w:val="2"/>
   </w:num>
 </w:numbering>
 </file>
@@ -5909,6 +6446,29 @@
     <w:name w:val="Normal"/>
     <w:qFormat/>
   </w:style>
+  <w:style w:type="paragraph" w:styleId="Ttulo1">
+    <w:name w:val="heading 1"/>
+    <w:basedOn w:val="Prrafodelista"/>
+    <w:next w:val="Normal"/>
+    <w:link w:val="Ttulo1Car"/>
+    <w:uiPriority w:val="9"/>
+    <w:qFormat/>
+    <w:rsid w:val="00772850"/>
+    <w:pPr>
+      <w:numPr>
+        <w:ilvl w:val="1"/>
+        <w:numId w:val="2"/>
+      </w:numPr>
+      <w:outlineLvl w:val="0"/>
+    </w:pPr>
+    <w:rPr>
+      <w:rFonts w:ascii="Arial" w:hAnsi="Arial" w:cs="Arial"/>
+      <w:b/>
+      <w:bCs/>
+      <w:sz w:val="28"/>
+      <w:szCs w:val="28"/>
+    </w:rPr>
+  </w:style>
   <w:style w:type="paragraph" w:styleId="Ttulo2">
     <w:name w:val="heading 2"/>
     <w:basedOn w:val="Normal"/>
@@ -5980,6 +6540,64 @@
       <w:sz w:val="32"/>
       <w:szCs w:val="32"/>
     </w:rPr>
+  </w:style>
+  <w:style w:type="character" w:customStyle="1" w:styleId="Ttulo1Car">
+    <w:name w:val="Título 1 Car"/>
+    <w:basedOn w:val="Fuentedeprrafopredeter"/>
+    <w:link w:val="Ttulo1"/>
+    <w:uiPriority w:val="9"/>
+    <w:rsid w:val="00772850"/>
+    <w:rPr>
+      <w:rFonts w:ascii="Arial" w:hAnsi="Arial" w:cs="Arial"/>
+      <w:b/>
+      <w:bCs/>
+      <w:sz w:val="28"/>
+      <w:szCs w:val="28"/>
+    </w:rPr>
+  </w:style>
+  <w:style w:type="paragraph" w:styleId="Encabezado">
+    <w:name w:val="header"/>
+    <w:basedOn w:val="Normal"/>
+    <w:link w:val="EncabezadoCar"/>
+    <w:uiPriority w:val="99"/>
+    <w:unhideWhenUsed/>
+    <w:rsid w:val="00772850"/>
+    <w:pPr>
+      <w:tabs>
+        <w:tab w:val="center" w:pos="4252"/>
+        <w:tab w:val="right" w:pos="8504"/>
+      </w:tabs>
+      <w:spacing w:after="0" w:line="240" w:lineRule="auto"/>
+    </w:pPr>
+  </w:style>
+  <w:style w:type="character" w:customStyle="1" w:styleId="EncabezadoCar">
+    <w:name w:val="Encabezado Car"/>
+    <w:basedOn w:val="Fuentedeprrafopredeter"/>
+    <w:link w:val="Encabezado"/>
+    <w:uiPriority w:val="99"/>
+    <w:rsid w:val="00772850"/>
+  </w:style>
+  <w:style w:type="paragraph" w:styleId="Piedepgina">
+    <w:name w:val="footer"/>
+    <w:basedOn w:val="Normal"/>
+    <w:link w:val="PiedepginaCar"/>
+    <w:uiPriority w:val="99"/>
+    <w:unhideWhenUsed/>
+    <w:rsid w:val="00772850"/>
+    <w:pPr>
+      <w:tabs>
+        <w:tab w:val="center" w:pos="4252"/>
+        <w:tab w:val="right" w:pos="8504"/>
+      </w:tabs>
+      <w:spacing w:after="0" w:line="240" w:lineRule="auto"/>
+    </w:pPr>
+  </w:style>
+  <w:style w:type="character" w:customStyle="1" w:styleId="PiedepginaCar">
+    <w:name w:val="Pie de página Car"/>
+    <w:basedOn w:val="Fuentedeprrafopredeter"/>
+    <w:link w:val="Piedepgina"/>
+    <w:uiPriority w:val="99"/>
+    <w:rsid w:val="00772850"/>
   </w:style>
 </w:styles>
 </file>

</xml_diff>